<commit_message>
Implementación de autómatas según gramática y actualización de documentación
</commit_message>
<xml_diff>
--- a/Documentación/Manual Tecnico.docx
+++ b/Documentación/Manual Tecnico.docx
@@ -4715,18 +4715,268 @@
     </w:p>
     <w:p>
       <w:pPr>
-        <w:pStyle w:val="Cuerpodetexto"/>
-        <w:rPr/>
-      </w:pPr>
-      <w:r>
-        <w:rPr>
-          <w:rFonts w:eastAsia="Noto Serif CJK SC" w:cs="Lohit Devanagari"/>
-          <w:color w:val="auto"/>
-          <w:kern w:val="2"/>
-          <w:sz w:val="24"/>
-          <w:szCs w:val="24"/>
-          <w:lang w:val="es-GT" w:eastAsia="zh-CN" w:bidi="hi-IN"/>
-        </w:rPr>
+        <w:pStyle w:val="Ttulo3"/>
+        <w:numPr>
+          <w:ilvl w:val="2"/>
+          <w:numId w:val="1"/>
+        </w:numPr>
+        <w:rPr>
+          <w:rFonts w:ascii="Times New Roman" w:hAnsi="Times New Roman" w:eastAsia="Noto Serif CJK SC" w:cs="Lohit Devanagari"/>
+          <w:color w:val="auto"/>
+          <w:kern w:val="2"/>
+          <w:sz w:val="24"/>
+          <w:szCs w:val="24"/>
+          <w:lang w:val="es-GT" w:eastAsia="zh-CN" w:bidi="hi-IN"/>
+        </w:rPr>
+      </w:pPr>
+      <w:r>
+        <w:rPr/>
+        <w:t>Gramática para</w:t>
+      </w:r>
+      <w:r>
+        <w:rPr>
+          <w:rFonts w:eastAsia="Noto Sans CJK SC" w:cs="Lohit Devanagari"/>
+          <w:b/>
+          <w:bCs/>
+          <w:color w:val="auto"/>
+          <w:kern w:val="2"/>
+          <w:sz w:val="28"/>
+          <w:szCs w:val="28"/>
+          <w:lang w:val="es-GT" w:eastAsia="zh-CN" w:bidi="hi-IN"/>
+        </w:rPr>
+        <w:t xml:space="preserve"> letra, dígitos, números, cadenas:</w:t>
+      </w:r>
+    </w:p>
+    <w:p>
+      <w:pPr>
+        <w:pStyle w:val="Cuerpodetexto"/>
+        <w:numPr>
+          <w:ilvl w:val="0"/>
+          <w:numId w:val="1"/>
+        </w:numPr>
+        <w:rPr/>
+      </w:pPr>
+      <w:r>
+        <w:rPr>
+          <w:rFonts w:eastAsia="Noto Serif CJK SC" w:cs="Lohit Devanagari"/>
+          <w:color w:val="auto"/>
+          <w:kern w:val="2"/>
+          <w:sz w:val="24"/>
+          <w:szCs w:val="24"/>
+          <w:lang w:val="es-GT" w:eastAsia="zh-CN" w:bidi="hi-IN"/>
+        </w:rPr>
+        <w:t xml:space="preserve">letra ::= </w:t>
+      </w:r>
+      <w:r>
+        <w:rPr>
+          <w:rFonts w:eastAsia="Noto Serif CJK SC" w:cs="Lohit Devanagari"/>
+          <w:color w:val="auto"/>
+          <w:kern w:val="2"/>
+          <w:sz w:val="24"/>
+          <w:szCs w:val="24"/>
+          <w:lang w:val="es-GT" w:eastAsia="zh-CN" w:bidi="hi-IN"/>
+        </w:rPr>
+        <w:t>[a-z]</w:t>
+      </w:r>
+      <w:r>
+        <w:rPr>
+          <w:rFonts w:eastAsia="Noto Serif CJK SC" w:cs="Lohit Devanagari"/>
+          <w:color w:val="auto"/>
+          <w:kern w:val="2"/>
+          <w:sz w:val="24"/>
+          <w:szCs w:val="24"/>
+          <w:lang w:val="es-GT" w:eastAsia="zh-CN" w:bidi="hi-IN"/>
+        </w:rPr>
+        <w:t xml:space="preserve"> </w:t>
+      </w:r>
+    </w:p>
+    <w:p>
+      <w:pPr>
+        <w:pStyle w:val="Cuerpodetexto"/>
+        <w:numPr>
+          <w:ilvl w:val="0"/>
+          <w:numId w:val="1"/>
+        </w:numPr>
+        <w:rPr/>
+      </w:pPr>
+      <w:r>
+        <w:rPr>
+          <w:rFonts w:eastAsia="Noto Serif CJK SC" w:cs="Lohit Devanagari"/>
+          <w:color w:val="auto"/>
+          <w:kern w:val="2"/>
+          <w:sz w:val="24"/>
+          <w:szCs w:val="24"/>
+          <w:lang w:val="es-GT" w:eastAsia="zh-CN" w:bidi="hi-IN"/>
+        </w:rPr>
+        <w:tab/>
+        <w:t xml:space="preserve">| </w:t>
+      </w:r>
+      <w:r>
+        <w:rPr>
+          <w:rFonts w:eastAsia="Noto Serif CJK SC" w:cs="Lohit Devanagari"/>
+          <w:color w:val="auto"/>
+          <w:kern w:val="2"/>
+          <w:sz w:val="24"/>
+          <w:szCs w:val="24"/>
+          <w:lang w:val="es-GT" w:eastAsia="zh-CN" w:bidi="hi-IN"/>
+        </w:rPr>
+        <w:t>[A-Z]</w:t>
+      </w:r>
+    </w:p>
+    <w:p>
+      <w:pPr>
+        <w:pStyle w:val="Cuerpodetexto"/>
+        <w:numPr>
+          <w:ilvl w:val="0"/>
+          <w:numId w:val="1"/>
+        </w:numPr>
+        <w:rPr>
+          <w:rFonts w:eastAsia="Noto Serif CJK SC" w:cs="Lohit Devanagari"/>
+          <w:color w:val="auto"/>
+          <w:kern w:val="2"/>
+          <w:sz w:val="24"/>
+          <w:szCs w:val="24"/>
+          <w:lang w:val="es-GT" w:eastAsia="zh-CN" w:bidi="hi-IN"/>
+        </w:rPr>
+      </w:pPr>
+      <w:r>
+        <w:rPr/>
+      </w:r>
+    </w:p>
+    <w:p>
+      <w:pPr>
+        <w:pStyle w:val="Cuerpodetexto"/>
+        <w:numPr>
+          <w:ilvl w:val="0"/>
+          <w:numId w:val="1"/>
+        </w:numPr>
+        <w:rPr>
+          <w:rFonts w:ascii="Times New Roman" w:hAnsi="Times New Roman" w:eastAsia="Noto Serif CJK SC" w:cs="Lohit Devanagari"/>
+          <w:color w:val="auto"/>
+          <w:kern w:val="2"/>
+          <w:sz w:val="24"/>
+          <w:szCs w:val="24"/>
+          <w:lang w:val="es-GT" w:eastAsia="zh-CN" w:bidi="hi-IN"/>
+        </w:rPr>
+      </w:pPr>
+      <w:r>
+        <w:rPr/>
+        <w:t>digito ::= [0-9]</w:t>
+      </w:r>
+    </w:p>
+    <w:p>
+      <w:pPr>
+        <w:pStyle w:val="Ttulo3"/>
+        <w:numPr>
+          <w:ilvl w:val="2"/>
+          <w:numId w:val="1"/>
+        </w:numPr>
+        <w:rPr>
+          <w:rFonts w:ascii="Times New Roman" w:hAnsi="Times New Roman" w:eastAsia="Noto Serif CJK SC" w:cs="Lohit Devanagari"/>
+          <w:color w:val="auto"/>
+          <w:kern w:val="2"/>
+          <w:sz w:val="24"/>
+          <w:szCs w:val="24"/>
+          <w:lang w:val="es-GT" w:eastAsia="zh-CN" w:bidi="hi-IN"/>
+        </w:rPr>
+      </w:pPr>
+      <w:r>
+        <w:rPr/>
+      </w:r>
+    </w:p>
+    <w:p>
+      <w:pPr>
+        <w:pStyle w:val="Cuerpodetexto"/>
+        <w:numPr>
+          <w:ilvl w:val="2"/>
+          <w:numId w:val="1"/>
+        </w:numPr>
+        <w:rPr>
+          <w:rFonts w:ascii="Times New Roman" w:hAnsi="Times New Roman" w:eastAsia="Noto Serif CJK SC" w:cs="Lohit Devanagari"/>
+          <w:color w:val="auto"/>
+          <w:kern w:val="2"/>
+          <w:sz w:val="24"/>
+          <w:szCs w:val="24"/>
+          <w:lang w:val="es-GT" w:eastAsia="zh-CN" w:bidi="hi-IN"/>
+        </w:rPr>
+      </w:pPr>
+      <w:r>
+        <w:rPr>
+          <w:rFonts w:eastAsia="Noto Serif CJK SC" w:cs="Lohit Devanagari"/>
+          <w:color w:val="auto"/>
+          <w:kern w:val="2"/>
+          <w:sz w:val="24"/>
+          <w:szCs w:val="24"/>
+          <w:lang w:val="es-GT" w:eastAsia="zh-CN" w:bidi="hi-IN"/>
+        </w:rPr>
+        <w:t>&lt;numero&gt; ::= digito+</w:t>
+      </w:r>
+      <w:r>
+        <w:rPr/>
+        <w:t xml:space="preserve"> </w:t>
+      </w:r>
+    </w:p>
+    <w:p>
+      <w:pPr>
+        <w:pStyle w:val="Cuerpodetexto"/>
+        <w:rPr>
+          <w:rFonts w:ascii="Times New Roman" w:hAnsi="Times New Roman" w:eastAsia="Noto Serif CJK SC" w:cs="Lohit Devanagari"/>
+          <w:color w:val="auto"/>
+          <w:kern w:val="2"/>
+          <w:sz w:val="24"/>
+          <w:szCs w:val="24"/>
+          <w:lang w:val="es-GT" w:eastAsia="zh-CN" w:bidi="hi-IN"/>
+        </w:rPr>
+      </w:pPr>
+      <w:r>
+        <w:rPr/>
+      </w:r>
+    </w:p>
+    <w:p>
+      <w:pPr>
+        <w:pStyle w:val="Cuerpodetexto"/>
+        <w:rPr/>
+      </w:pPr>
+      <w:r>
+        <w:rPr>
+          <w:rFonts w:eastAsia="Noto Serif CJK SC" w:cs="Lohit Devanagari"/>
+          <w:color w:val="auto"/>
+          <w:kern w:val="2"/>
+          <w:sz w:val="24"/>
+          <w:szCs w:val="24"/>
+          <w:lang w:val="es-GT" w:eastAsia="zh-CN" w:bidi="hi-IN"/>
+        </w:rPr>
+        <w:t>&lt;cadena&gt; ::= '"' caracter* '"'</w:t>
+      </w:r>
+    </w:p>
+    <w:p>
+      <w:pPr>
+        <w:pStyle w:val="Cuerpodetexto"/>
+        <w:rPr>
+          <w:rFonts w:ascii="Times New Roman" w:hAnsi="Times New Roman" w:eastAsia="Noto Serif CJK SC" w:cs="Lohit Devanagari"/>
+          <w:color w:val="auto"/>
+          <w:kern w:val="2"/>
+          <w:sz w:val="24"/>
+          <w:szCs w:val="24"/>
+          <w:lang w:val="es-GT" w:eastAsia="zh-CN" w:bidi="hi-IN"/>
+        </w:rPr>
+      </w:pPr>
+      <w:r>
+        <w:rPr/>
+      </w:r>
+    </w:p>
+    <w:p>
+      <w:pPr>
+        <w:pStyle w:val="Ttulo3"/>
+        <w:numPr>
+          <w:ilvl w:val="2"/>
+          <w:numId w:val="1"/>
+        </w:numPr>
+        <w:spacing w:before="140" w:after="120"/>
+        <w:rPr/>
+      </w:pPr>
+      <w:r>
+        <w:rPr/>
         <w:t>Gramática para declaración de variables:</w:t>
       </w:r>
     </w:p>
@@ -4744,224 +4994,858 @@
           <w:szCs w:val="24"/>
           <w:lang w:val="es-GT" w:eastAsia="zh-CN" w:bidi="hi-IN"/>
         </w:rPr>
-        <w:t>&lt;programa&gt; ::= &lt;declaracion&gt;</w:t>
-      </w:r>
-    </w:p>
-    <w:p>
-      <w:pPr>
-        <w:pStyle w:val="Cuerpodetexto"/>
-        <w:rPr/>
-      </w:pPr>
-      <w:r>
-        <w:rPr>
-          <w:rFonts w:eastAsia="Noto Serif CJK SC" w:cs="Lohit Devanagari"/>
-          <w:color w:val="auto"/>
-          <w:kern w:val="2"/>
-          <w:sz w:val="24"/>
-          <w:szCs w:val="24"/>
-          <w:lang w:val="es-GT" w:eastAsia="zh-CN" w:bidi="hi-IN"/>
-        </w:rPr>
-        <w:tab/>
-        <w:tab/>
-        <w:t>| &lt;expresion&gt;</w:t>
-      </w:r>
-    </w:p>
-    <w:p>
-      <w:pPr>
-        <w:pStyle w:val="Cuerpodetexto"/>
-        <w:rPr>
-          <w:rFonts w:ascii="Times New Roman" w:hAnsi="Times New Roman" w:eastAsia="Noto Serif CJK SC" w:cs="Lohit Devanagari"/>
-          <w:color w:val="auto"/>
-          <w:kern w:val="2"/>
-          <w:sz w:val="24"/>
-          <w:szCs w:val="24"/>
-          <w:lang w:val="es-GT" w:eastAsia="zh-CN" w:bidi="hi-IN"/>
-        </w:rPr>
-      </w:pPr>
-      <w:r>
-        <w:rPr>
-          <w:rFonts w:eastAsia="Noto Serif CJK SC" w:cs="Lohit Devanagari"/>
-          <w:color w:val="auto"/>
-          <w:kern w:val="2"/>
-          <w:sz w:val="24"/>
-          <w:szCs w:val="24"/>
-          <w:lang w:val="es-GT" w:eastAsia="zh-CN" w:bidi="hi-IN"/>
-        </w:rPr>
-      </w:r>
-    </w:p>
-    <w:p>
-      <w:pPr>
-        <w:pStyle w:val="Cuerpodetexto"/>
-        <w:rPr/>
-      </w:pPr>
-      <w:r>
-        <w:rPr>
-          <w:rFonts w:eastAsia="Noto Serif CJK SC" w:cs="Lohit Devanagari"/>
-          <w:color w:val="auto"/>
-          <w:kern w:val="2"/>
-          <w:sz w:val="24"/>
-          <w:szCs w:val="24"/>
-          <w:lang w:val="es-GT" w:eastAsia="zh-CN" w:bidi="hi-IN"/>
-        </w:rPr>
-        <w:t>&lt;declaracion&gt; ::= &lt;identificador&gt; = &lt;expresion&gt;</w:t>
-      </w:r>
-    </w:p>
-    <w:p>
-      <w:pPr>
-        <w:pStyle w:val="Cuerpodetexto"/>
-        <w:rPr>
-          <w:rFonts w:ascii="Times New Roman" w:hAnsi="Times New Roman" w:eastAsia="Noto Serif CJK SC" w:cs="Lohit Devanagari"/>
-          <w:color w:val="auto"/>
-          <w:kern w:val="2"/>
-          <w:sz w:val="24"/>
-          <w:szCs w:val="24"/>
-          <w:lang w:val="es-GT" w:eastAsia="zh-CN" w:bidi="hi-IN"/>
-        </w:rPr>
-      </w:pPr>
-      <w:r>
-        <w:rPr>
-          <w:rFonts w:eastAsia="Noto Serif CJK SC" w:cs="Lohit Devanagari"/>
-          <w:color w:val="auto"/>
-          <w:kern w:val="2"/>
-          <w:sz w:val="24"/>
-          <w:szCs w:val="24"/>
-          <w:lang w:val="es-GT" w:eastAsia="zh-CN" w:bidi="hi-IN"/>
-        </w:rPr>
-      </w:r>
-    </w:p>
-    <w:p>
-      <w:pPr>
-        <w:pStyle w:val="Cuerpodetexto"/>
-        <w:rPr>
-          <w:rFonts w:ascii="Times New Roman" w:hAnsi="Times New Roman" w:eastAsia="Noto Serif CJK SC" w:cs="Lohit Devanagari"/>
-          <w:color w:val="auto"/>
-          <w:kern w:val="2"/>
-          <w:sz w:val="24"/>
-          <w:szCs w:val="24"/>
-          <w:lang w:val="es-GT" w:eastAsia="zh-CN" w:bidi="hi-IN"/>
-        </w:rPr>
-      </w:pPr>
-      <w:r>
-        <w:rPr>
-          <w:rFonts w:eastAsia="Noto Serif CJK SC" w:cs="Lohit Devanagari"/>
-          <w:color w:val="auto"/>
-          <w:kern w:val="2"/>
-          <w:sz w:val="24"/>
-          <w:szCs w:val="24"/>
-          <w:lang w:val="es-GT" w:eastAsia="zh-CN" w:bidi="hi-IN"/>
-        </w:rPr>
-        <w:t>Gramática para asignación:</w:t>
-      </w:r>
-    </w:p>
-    <w:p>
-      <w:pPr>
-        <w:pStyle w:val="Cuerpodetexto"/>
-        <w:rPr/>
-      </w:pPr>
-      <w:r>
-        <w:rPr>
-          <w:rFonts w:eastAsia="Noto Serif CJK SC" w:cs="Lohit Devanagari"/>
-          <w:color w:val="auto"/>
-          <w:kern w:val="2"/>
-          <w:sz w:val="24"/>
-          <w:szCs w:val="24"/>
-          <w:lang w:val="es-GT" w:eastAsia="zh-CN" w:bidi="hi-IN"/>
-        </w:rPr>
-        <w:t xml:space="preserve">&lt;asignacion&gt; ::= &lt;identificador&gt; = &lt;expresion&gt; </w:t>
-      </w:r>
-    </w:p>
-    <w:p>
-      <w:pPr>
-        <w:pStyle w:val="Cuerpodetexto"/>
-        <w:rPr/>
-      </w:pPr>
-      <w:r>
-        <w:rPr>
-          <w:rFonts w:eastAsia="Noto Serif CJK SC" w:cs="Lohit Devanagari"/>
-          <w:color w:val="auto"/>
-          <w:kern w:val="2"/>
-          <w:sz w:val="24"/>
-          <w:szCs w:val="24"/>
-          <w:lang w:val="es-GT" w:eastAsia="zh-CN" w:bidi="hi-IN"/>
-        </w:rPr>
-        <w:tab/>
-        <w:tab/>
-        <w:t>| &lt;identificador&gt; = &lt;identificador&gt;</w:t>
-      </w:r>
-    </w:p>
-    <w:p>
-      <w:pPr>
-        <w:pStyle w:val="Cuerpodetexto"/>
-        <w:rPr>
-          <w:rFonts w:ascii="Times New Roman" w:hAnsi="Times New Roman" w:eastAsia="Noto Serif CJK SC" w:cs="Lohit Devanagari"/>
-          <w:color w:val="auto"/>
-          <w:kern w:val="2"/>
-          <w:sz w:val="24"/>
-          <w:szCs w:val="24"/>
-          <w:lang w:val="es-GT" w:eastAsia="zh-CN" w:bidi="hi-IN"/>
-        </w:rPr>
-      </w:pPr>
-      <w:r>
-        <w:rPr>
-          <w:rFonts w:eastAsia="Noto Serif CJK SC" w:cs="Lohit Devanagari"/>
-          <w:color w:val="auto"/>
-          <w:kern w:val="2"/>
-          <w:sz w:val="24"/>
-          <w:szCs w:val="24"/>
-          <w:lang w:val="es-GT" w:eastAsia="zh-CN" w:bidi="hi-IN"/>
-        </w:rPr>
-      </w:r>
-    </w:p>
-    <w:p>
-      <w:pPr>
-        <w:pStyle w:val="Cuerpodetexto"/>
-        <w:rPr/>
-      </w:pPr>
-      <w:r>
-        <w:rPr>
-          <w:rFonts w:eastAsia="Noto Serif CJK SC" w:cs="Lohit Devanagari"/>
-          <w:color w:val="auto"/>
-          <w:kern w:val="2"/>
-          <w:sz w:val="24"/>
-          <w:szCs w:val="24"/>
-          <w:lang w:val="es-GT" w:eastAsia="zh-CN" w:bidi="hi-IN"/>
-        </w:rPr>
-        <w:t xml:space="preserve">&lt;expresion&gt; ::= &lt;entero&gt; </w:t>
-      </w:r>
-    </w:p>
-    <w:p>
-      <w:pPr>
-        <w:pStyle w:val="Cuerpodetexto"/>
-        <w:rPr/>
-      </w:pPr>
-      <w:r>
-        <w:rPr>
-          <w:rFonts w:eastAsia="Noto Serif CJK SC" w:cs="Lohit Devanagari"/>
-          <w:color w:val="auto"/>
-          <w:kern w:val="2"/>
-          <w:sz w:val="24"/>
-          <w:szCs w:val="24"/>
-          <w:lang w:val="es-GT" w:eastAsia="zh-CN" w:bidi="hi-IN"/>
-        </w:rPr>
-        <w:tab/>
-        <w:tab/>
-        <w:t xml:space="preserve">| &lt;cadena&gt; </w:t>
-      </w:r>
-    </w:p>
-    <w:p>
-      <w:pPr>
-        <w:pStyle w:val="Cuerpodetexto"/>
-        <w:rPr/>
-      </w:pPr>
-      <w:r>
-        <w:rPr>
-          <w:rFonts w:eastAsia="Noto Serif CJK SC" w:cs="Lohit Devanagari"/>
-          <w:color w:val="auto"/>
-          <w:kern w:val="2"/>
-          <w:sz w:val="24"/>
-          <w:szCs w:val="24"/>
-          <w:lang w:val="es-GT" w:eastAsia="zh-CN" w:bidi="hi-IN"/>
-        </w:rPr>
+        <w:t>&lt;declaracion&gt; ::= &lt;identificador&gt; &lt;operador_asignacion&gt; &lt;expresion&gt;</w:t>
+      </w:r>
+    </w:p>
+    <w:p>
+      <w:pPr>
+        <w:pStyle w:val="Cuerpodetexto"/>
+        <w:rPr/>
+      </w:pPr>
+      <w:r>
+        <w:rPr/>
+      </w:r>
+    </w:p>
+    <w:p>
+      <w:pPr>
+        <w:pStyle w:val="Cuerpodetexto"/>
+        <w:rPr/>
+      </w:pPr>
+      <w:r>
+        <w:rPr>
+          <w:rFonts w:eastAsia="Noto Serif CJK SC" w:cs="Lohit Devanagari"/>
+          <w:color w:val="auto"/>
+          <w:kern w:val="2"/>
+          <w:sz w:val="24"/>
+          <w:szCs w:val="24"/>
+          <w:lang w:val="es-GT" w:eastAsia="zh-CN" w:bidi="hi-IN"/>
+        </w:rPr>
+        <w:t>&lt;identificador&gt; ::= letra [letra | digito]*</w:t>
+      </w:r>
+    </w:p>
+    <w:p>
+      <w:pPr>
+        <w:pStyle w:val="Cuerpodetexto"/>
+        <w:rPr>
+          <w:rFonts w:eastAsia="Noto Serif CJK SC" w:cs="Lohit Devanagari"/>
+          <w:color w:val="auto"/>
+          <w:kern w:val="2"/>
+          <w:sz w:val="24"/>
+          <w:szCs w:val="24"/>
+          <w:lang w:val="es-GT" w:eastAsia="zh-CN" w:bidi="hi-IN"/>
+        </w:rPr>
+      </w:pPr>
+      <w:r>
+        <w:rPr/>
+      </w:r>
+    </w:p>
+    <w:p>
+      <w:pPr>
+        <w:pStyle w:val="Cuerpodetexto"/>
+        <w:rPr/>
+      </w:pPr>
+      <w:r>
+        <w:rPr>
+          <w:rFonts w:eastAsia="Noto Serif CJK SC" w:cs="Lohit Devanagari"/>
+          <w:color w:val="auto"/>
+          <w:kern w:val="2"/>
+          <w:sz w:val="24"/>
+          <w:szCs w:val="24"/>
+          <w:lang w:val="es-GT" w:eastAsia="zh-CN" w:bidi="hi-IN"/>
+        </w:rPr>
+        <w:t>&lt;operador_asignacion&gt; ::= "="</w:t>
+      </w:r>
+    </w:p>
+    <w:p>
+      <w:pPr>
+        <w:pStyle w:val="Cuerpodetexto"/>
+        <w:rPr>
+          <w:rFonts w:eastAsia="Noto Serif CJK SC" w:cs="Lohit Devanagari"/>
+          <w:color w:val="auto"/>
+          <w:kern w:val="2"/>
+          <w:sz w:val="24"/>
+          <w:szCs w:val="24"/>
+          <w:lang w:val="es-GT" w:eastAsia="zh-CN" w:bidi="hi-IN"/>
+        </w:rPr>
+      </w:pPr>
+      <w:r>
+        <w:rPr/>
+      </w:r>
+    </w:p>
+    <w:p>
+      <w:pPr>
+        <w:pStyle w:val="Cuerpodetexto"/>
+        <w:rPr/>
+      </w:pPr>
+      <w:r>
+        <w:rPr>
+          <w:rFonts w:eastAsia="Noto Serif CJK SC" w:cs="Lohit Devanagari"/>
+          <w:color w:val="auto"/>
+          <w:kern w:val="2"/>
+          <w:sz w:val="24"/>
+          <w:szCs w:val="24"/>
+          <w:lang w:val="es-GT" w:eastAsia="zh-CN" w:bidi="hi-IN"/>
+        </w:rPr>
+        <w:t xml:space="preserve">&lt;expresion&gt; ::= &lt;cadena&gt; </w:t>
+      </w:r>
+    </w:p>
+    <w:p>
+      <w:pPr>
+        <w:pStyle w:val="Cuerpodetexto"/>
+        <w:rPr/>
+      </w:pPr>
+      <w:r>
+        <w:rPr>
+          <w:rFonts w:eastAsia="Noto Serif CJK SC" w:cs="Lohit Devanagari"/>
+          <w:color w:val="auto"/>
+          <w:kern w:val="2"/>
+          <w:sz w:val="24"/>
+          <w:szCs w:val="24"/>
+          <w:lang w:val="es-GT" w:eastAsia="zh-CN" w:bidi="hi-IN"/>
+        </w:rPr>
+        <w:tab/>
+        <w:tab/>
+        <w:t xml:space="preserve">| &lt;numero&gt; </w:t>
+      </w:r>
+    </w:p>
+    <w:p>
+      <w:pPr>
+        <w:pStyle w:val="Cuerpodetexto"/>
+        <w:rPr/>
+      </w:pPr>
+      <w:r>
+        <w:rPr>
+          <w:rFonts w:eastAsia="Noto Serif CJK SC" w:cs="Lohit Devanagari"/>
+          <w:color w:val="auto"/>
+          <w:kern w:val="2"/>
+          <w:sz w:val="24"/>
+          <w:szCs w:val="24"/>
+          <w:lang w:val="es-GT" w:eastAsia="zh-CN" w:bidi="hi-IN"/>
+        </w:rPr>
+        <w:tab/>
+        <w:tab/>
+        <w:t xml:space="preserve">| &lt;lista&gt; </w:t>
+      </w:r>
+    </w:p>
+    <w:p>
+      <w:pPr>
+        <w:pStyle w:val="Cuerpodetexto"/>
+        <w:rPr/>
+      </w:pPr>
+      <w:r>
+        <w:rPr>
+          <w:rFonts w:eastAsia="Noto Serif CJK SC" w:cs="Lohit Devanagari"/>
+          <w:color w:val="auto"/>
+          <w:kern w:val="2"/>
+          <w:sz w:val="24"/>
+          <w:szCs w:val="24"/>
+          <w:lang w:val="es-GT" w:eastAsia="zh-CN" w:bidi="hi-IN"/>
+        </w:rPr>
+        <w:tab/>
+        <w:tab/>
+        <w:t>| &lt;diccionario&gt;</w:t>
+      </w:r>
+    </w:p>
+    <w:p>
+      <w:pPr>
+        <w:pStyle w:val="Cuerpodetexto"/>
+        <w:rPr>
+          <w:rFonts w:eastAsia="Noto Serif CJK SC" w:cs="Lohit Devanagari"/>
+          <w:color w:val="auto"/>
+          <w:kern w:val="2"/>
+          <w:sz w:val="24"/>
+          <w:szCs w:val="24"/>
+          <w:lang w:val="es-GT" w:eastAsia="zh-CN" w:bidi="hi-IN"/>
+        </w:rPr>
+      </w:pPr>
+      <w:r>
+        <w:rPr/>
+      </w:r>
+    </w:p>
+    <w:p>
+      <w:pPr>
+        <w:pStyle w:val="Cuerpodetexto"/>
+        <w:rPr/>
+      </w:pPr>
+      <w:r>
+        <w:rPr>
+          <w:rFonts w:eastAsia="Noto Serif CJK SC" w:cs="Lohit Devanagari"/>
+          <w:color w:val="auto"/>
+          <w:kern w:val="2"/>
+          <w:sz w:val="24"/>
+          <w:szCs w:val="24"/>
+          <w:lang w:val="es-GT" w:eastAsia="zh-CN" w:bidi="hi-IN"/>
+        </w:rPr>
+        <w:t>&lt;lista&gt; ::= "[" &lt;elemento_lista&gt;* "]"</w:t>
+      </w:r>
+    </w:p>
+    <w:p>
+      <w:pPr>
+        <w:pStyle w:val="Cuerpodetexto"/>
+        <w:rPr>
+          <w:rFonts w:eastAsia="Noto Serif CJK SC" w:cs="Lohit Devanagari"/>
+          <w:color w:val="auto"/>
+          <w:kern w:val="2"/>
+          <w:sz w:val="24"/>
+          <w:szCs w:val="24"/>
+          <w:lang w:val="es-GT" w:eastAsia="zh-CN" w:bidi="hi-IN"/>
+        </w:rPr>
+      </w:pPr>
+      <w:r>
+        <w:rPr/>
+      </w:r>
+    </w:p>
+    <w:p>
+      <w:pPr>
+        <w:pStyle w:val="Cuerpodetexto"/>
+        <w:rPr/>
+      </w:pPr>
+      <w:r>
+        <w:rPr>
+          <w:rFonts w:eastAsia="Noto Serif CJK SC" w:cs="Lohit Devanagari"/>
+          <w:color w:val="auto"/>
+          <w:kern w:val="2"/>
+          <w:sz w:val="24"/>
+          <w:szCs w:val="24"/>
+          <w:lang w:val="es-GT" w:eastAsia="zh-CN" w:bidi="hi-IN"/>
+        </w:rPr>
+        <w:t>&lt;elemento_lista&gt; ::= &lt;expresion&gt; ","</w:t>
+      </w:r>
+    </w:p>
+    <w:p>
+      <w:pPr>
+        <w:pStyle w:val="Cuerpodetexto"/>
+        <w:rPr>
+          <w:rFonts w:eastAsia="Noto Serif CJK SC" w:cs="Lohit Devanagari"/>
+          <w:color w:val="auto"/>
+          <w:kern w:val="2"/>
+          <w:sz w:val="24"/>
+          <w:szCs w:val="24"/>
+          <w:lang w:val="es-GT" w:eastAsia="zh-CN" w:bidi="hi-IN"/>
+        </w:rPr>
+      </w:pPr>
+      <w:r>
+        <w:rPr/>
+      </w:r>
+    </w:p>
+    <w:p>
+      <w:pPr>
+        <w:pStyle w:val="Cuerpodetexto"/>
+        <w:rPr/>
+      </w:pPr>
+      <w:r>
+        <w:rPr>
+          <w:rFonts w:eastAsia="Noto Serif CJK SC" w:cs="Lohit Devanagari"/>
+          <w:color w:val="auto"/>
+          <w:kern w:val="2"/>
+          <w:sz w:val="24"/>
+          <w:szCs w:val="24"/>
+          <w:lang w:val="es-GT" w:eastAsia="zh-CN" w:bidi="hi-IN"/>
+        </w:rPr>
+        <w:t>&lt;diccionario&gt; ::= "{" &lt;elemento_diccionario&gt;* "}"</w:t>
+      </w:r>
+    </w:p>
+    <w:p>
+      <w:pPr>
+        <w:pStyle w:val="Cuerpodetexto"/>
+        <w:rPr>
+          <w:rFonts w:eastAsia="Noto Serif CJK SC" w:cs="Lohit Devanagari"/>
+          <w:color w:val="auto"/>
+          <w:kern w:val="2"/>
+          <w:sz w:val="24"/>
+          <w:szCs w:val="24"/>
+          <w:lang w:val="es-GT" w:eastAsia="zh-CN" w:bidi="hi-IN"/>
+        </w:rPr>
+      </w:pPr>
+      <w:r>
+        <w:rPr/>
+      </w:r>
+    </w:p>
+    <w:p>
+      <w:pPr>
+        <w:pStyle w:val="Cuerpodetexto"/>
+        <w:rPr/>
+      </w:pPr>
+      <w:r>
+        <w:rPr>
+          <w:rFonts w:eastAsia="Noto Serif CJK SC" w:cs="Lohit Devanagari"/>
+          <w:color w:val="auto"/>
+          <w:kern w:val="2"/>
+          <w:sz w:val="24"/>
+          <w:szCs w:val="24"/>
+          <w:lang w:val="es-GT" w:eastAsia="zh-CN" w:bidi="hi-IN"/>
+        </w:rPr>
+        <w:t>&lt;elemento_diccionario&gt; ::= '"' &lt;identificador&gt; '":' &lt;expresion&gt; ","</w:t>
+      </w:r>
+    </w:p>
+    <w:p>
+      <w:pPr>
+        <w:pStyle w:val="Cuerpodetexto"/>
+        <w:rPr>
+          <w:rFonts w:eastAsia="Noto Serif CJK SC" w:cs="Lohit Devanagari"/>
+          <w:color w:val="auto"/>
+          <w:kern w:val="2"/>
+          <w:sz w:val="24"/>
+          <w:szCs w:val="24"/>
+          <w:lang w:val="es-GT" w:eastAsia="zh-CN" w:bidi="hi-IN"/>
+        </w:rPr>
+      </w:pPr>
+      <w:r>
+        <w:rPr/>
+      </w:r>
+    </w:p>
+    <w:p>
+      <w:pPr>
+        <w:pStyle w:val="Cuerpodetexto"/>
+        <w:rPr/>
+      </w:pPr>
+      <w:r>
+        <w:rPr>
+          <w:rFonts w:eastAsia="Noto Serif CJK SC" w:cs="Lohit Devanagari"/>
+          <w:color w:val="auto"/>
+          <w:kern w:val="2"/>
+          <w:sz w:val="24"/>
+          <w:szCs w:val="24"/>
+          <w:lang w:val="es-GT" w:eastAsia="zh-CN" w:bidi="hi-IN"/>
+        </w:rPr>
+        <w:t>caracter ::= cualquiera que no sea '"'</w:t>
+      </w:r>
+    </w:p>
+    <w:p>
+      <w:pPr>
+        <w:pStyle w:val="Cuerpodetexto"/>
+        <w:rPr>
+          <w:rFonts w:eastAsia="Noto Serif CJK SC" w:cs="Lohit Devanagari"/>
+          <w:color w:val="auto"/>
+          <w:kern w:val="2"/>
+          <w:sz w:val="24"/>
+          <w:szCs w:val="24"/>
+          <w:lang w:val="es-GT" w:eastAsia="zh-CN" w:bidi="hi-IN"/>
+        </w:rPr>
+      </w:pPr>
+      <w:r>
+        <w:rPr/>
+      </w:r>
+    </w:p>
+    <w:p>
+      <w:pPr>
+        <w:pStyle w:val="Ttulo3"/>
+        <w:numPr>
+          <w:ilvl w:val="2"/>
+          <w:numId w:val="1"/>
+        </w:numPr>
+        <w:rPr/>
+      </w:pPr>
+      <w:r>
+        <w:rPr/>
+        <w:t>Gramática para Asignaciones</w:t>
+      </w:r>
+    </w:p>
+    <w:p>
+      <w:pPr>
+        <w:pStyle w:val="Cuerpodetexto"/>
+        <w:rPr/>
+      </w:pPr>
+      <w:r>
+        <w:rPr/>
+        <w:t>&lt;asignacion&gt; ::= &lt;identificador&gt; &lt;operador_asignacion&gt; &lt;expresion&gt;</w:t>
+      </w:r>
+    </w:p>
+    <w:p>
+      <w:pPr>
+        <w:pStyle w:val="Cuerpodetexto"/>
+        <w:rPr/>
+      </w:pPr>
+      <w:r>
+        <w:rPr/>
+        <w:t xml:space="preserve">              </w:t>
+      </w:r>
+      <w:r>
+        <w:rPr/>
+        <w:tab/>
+        <w:t>| &lt;lista_identificadores&gt; &lt;operador_asignacion&gt; &lt;lista_expresiones&gt;</w:t>
+      </w:r>
+    </w:p>
+    <w:p>
+      <w:pPr>
+        <w:pStyle w:val="Cuerpodetexto"/>
+        <w:rPr/>
+      </w:pPr>
+      <w:r>
+        <w:rPr/>
+      </w:r>
+    </w:p>
+    <w:p>
+      <w:pPr>
+        <w:pStyle w:val="Cuerpodetexto"/>
+        <w:rPr/>
+      </w:pPr>
+      <w:r>
+        <w:rPr/>
+        <w:t>&lt;lista_identificadores&gt; ::= &lt;identificador&gt; ("," &lt;identificador&gt;)*</w:t>
+      </w:r>
+    </w:p>
+    <w:p>
+      <w:pPr>
+        <w:pStyle w:val="Cuerpodetexto"/>
+        <w:rPr/>
+      </w:pPr>
+      <w:r>
+        <w:rPr/>
+      </w:r>
+    </w:p>
+    <w:p>
+      <w:pPr>
+        <w:pStyle w:val="Cuerpodetexto"/>
+        <w:rPr/>
+      </w:pPr>
+      <w:r>
+        <w:rPr/>
+        <w:t>&lt;lista_expresiones&gt; ::= &lt;expresion&gt; ("," &lt;expresion&gt;)*</w:t>
+      </w:r>
+    </w:p>
+    <w:p>
+      <w:pPr>
+        <w:pStyle w:val="Cuerpodetexto"/>
+        <w:rPr/>
+      </w:pPr>
+      <w:r>
+        <w:rPr/>
+      </w:r>
+    </w:p>
+    <w:p>
+      <w:pPr>
+        <w:pStyle w:val="Cuerpodetexto"/>
+        <w:rPr/>
+      </w:pPr>
+      <w:r>
+        <w:rPr/>
+        <w:t>&lt;identificador&gt; ::= letra [letra | digito]*</w:t>
+      </w:r>
+    </w:p>
+    <w:p>
+      <w:pPr>
+        <w:pStyle w:val="Cuerpodetexto"/>
+        <w:rPr/>
+      </w:pPr>
+      <w:r>
+        <w:rPr/>
+      </w:r>
+    </w:p>
+    <w:p>
+      <w:pPr>
+        <w:pStyle w:val="Cuerpodetexto"/>
+        <w:rPr/>
+      </w:pPr>
+      <w:r>
+        <w:rPr/>
+        <w:t>&lt;operador_asignacion&gt; ::= "="</w:t>
+      </w:r>
+    </w:p>
+    <w:p>
+      <w:pPr>
+        <w:pStyle w:val="Cuerpodetexto"/>
+        <w:rPr/>
+      </w:pPr>
+      <w:r>
+        <w:rPr/>
+        <w:t xml:space="preserve">                     </w:t>
+      </w:r>
+      <w:r>
+        <w:rPr/>
+        <w:t>| "+="</w:t>
+      </w:r>
+    </w:p>
+    <w:p>
+      <w:pPr>
+        <w:pStyle w:val="Cuerpodetexto"/>
+        <w:rPr/>
+      </w:pPr>
+      <w:r>
+        <w:rPr/>
+        <w:t xml:space="preserve">                     </w:t>
+      </w:r>
+      <w:r>
+        <w:rPr/>
+        <w:t>| "-="</w:t>
+      </w:r>
+    </w:p>
+    <w:p>
+      <w:pPr>
+        <w:pStyle w:val="Cuerpodetexto"/>
+        <w:rPr/>
+      </w:pPr>
+      <w:r>
+        <w:rPr/>
+        <w:t xml:space="preserve">                     </w:t>
+      </w:r>
+      <w:r>
+        <w:rPr/>
+        <w:t>| "*="</w:t>
+      </w:r>
+    </w:p>
+    <w:p>
+      <w:pPr>
+        <w:pStyle w:val="Cuerpodetexto"/>
+        <w:rPr/>
+      </w:pPr>
+      <w:r>
+        <w:rPr/>
+        <w:t xml:space="preserve">                     </w:t>
+      </w:r>
+      <w:r>
+        <w:rPr/>
+        <w:t>| "/="</w:t>
+      </w:r>
+    </w:p>
+    <w:p>
+      <w:pPr>
+        <w:pStyle w:val="Cuerpodetexto"/>
+        <w:rPr/>
+      </w:pPr>
+      <w:r>
+        <w:rPr/>
+        <w:t xml:space="preserve">                     </w:t>
+      </w:r>
+      <w:r>
+        <w:rPr/>
+        <w:t>| "%="</w:t>
+      </w:r>
+    </w:p>
+    <w:p>
+      <w:pPr>
+        <w:pStyle w:val="Cuerpodetexto"/>
+        <w:rPr/>
+      </w:pPr>
+      <w:r>
+        <w:rPr/>
+      </w:r>
+    </w:p>
+    <w:p>
+      <w:pPr>
+        <w:pStyle w:val="Cuerpodetexto"/>
+        <w:rPr/>
+      </w:pPr>
+      <w:r>
+        <w:rPr/>
+        <w:t>&lt;expresion&gt; ::= &lt;cadena&gt;</w:t>
+      </w:r>
+    </w:p>
+    <w:p>
+      <w:pPr>
+        <w:pStyle w:val="Cuerpodetexto"/>
+        <w:rPr/>
+      </w:pPr>
+      <w:r>
+        <w:rPr/>
+        <w:tab/>
+        <w:t xml:space="preserve">            | &lt;numero&gt;</w:t>
+      </w:r>
+    </w:p>
+    <w:p>
+      <w:pPr>
+        <w:pStyle w:val="Cuerpodetexto"/>
+        <w:rPr/>
+      </w:pPr>
+      <w:r>
+        <w:rPr/>
+      </w:r>
+    </w:p>
+    <w:p>
+      <w:pPr>
+        <w:pStyle w:val="Cuerpodetexto"/>
+        <w:rPr/>
+      </w:pPr>
+      <w:r>
+        <w:rPr/>
+        <w:t>&lt;cadena&gt; ::= '"' caracter* '"'</w:t>
+      </w:r>
+    </w:p>
+    <w:p>
+      <w:pPr>
+        <w:pStyle w:val="Cuerpodetexto"/>
+        <w:rPr/>
+      </w:pPr>
+      <w:r>
+        <w:rPr/>
+      </w:r>
+    </w:p>
+    <w:p>
+      <w:pPr>
+        <w:pStyle w:val="Cuerpodetexto"/>
+        <w:rPr/>
+      </w:pPr>
+      <w:r>
+        <w:rPr/>
+        <w:t>&lt;numero&gt; ::= digito+</w:t>
+      </w:r>
+    </w:p>
+    <w:p>
+      <w:pPr>
+        <w:pStyle w:val="Cuerpodetexto"/>
+        <w:rPr/>
+      </w:pPr>
+      <w:r>
+        <w:rPr/>
+      </w:r>
+    </w:p>
+    <w:p>
+      <w:pPr>
+        <w:pStyle w:val="Cuerpodetexto"/>
+        <w:rPr/>
+      </w:pPr>
+      <w:r>
+        <w:rPr/>
+        <w:t>caracter ::= cualquiera que no sea '"'</w:t>
+      </w:r>
+    </w:p>
+    <w:p>
+      <w:pPr>
+        <w:pStyle w:val="Cuerpodetexto"/>
+        <w:rPr/>
+      </w:pPr>
+      <w:r>
+        <w:rPr/>
+      </w:r>
+    </w:p>
+    <w:p>
+      <w:pPr>
+        <w:pStyle w:val="Ttulo3"/>
+        <w:numPr>
+          <w:ilvl w:val="2"/>
+          <w:numId w:val="1"/>
+        </w:numPr>
+        <w:rPr/>
+      </w:pPr>
+      <w:r>
+        <w:rPr/>
+        <w:t xml:space="preserve">Gramática para condicionales </w:t>
+      </w:r>
+      <w:r>
+        <w:rPr/>
+        <w:t>if if-else if-elif-else</w:t>
+      </w:r>
+    </w:p>
+    <w:p>
+      <w:pPr>
+        <w:pStyle w:val="Cuerpodetexto"/>
+        <w:rPr/>
+      </w:pPr>
+      <w:r>
+        <w:rPr/>
+        <w:t>&lt;sentencia&gt; ::= &lt;declaracion&gt;</w:t>
+      </w:r>
+    </w:p>
+    <w:p>
+      <w:pPr>
+        <w:pStyle w:val="Cuerpodetexto"/>
+        <w:rPr/>
+      </w:pPr>
+      <w:r>
+        <w:rPr/>
+        <w:tab/>
+        <w:tab/>
+        <w:t>| &lt;condicional&gt;</w:t>
+      </w:r>
+    </w:p>
+    <w:p>
+      <w:pPr>
+        <w:pStyle w:val="Cuerpodetexto"/>
+        <w:rPr/>
+      </w:pPr>
+      <w:r>
+        <w:rPr/>
+      </w:r>
+    </w:p>
+    <w:p>
+      <w:pPr>
+        <w:pStyle w:val="Cuerpodetexto"/>
+        <w:rPr/>
+      </w:pPr>
+      <w:r>
+        <w:rPr/>
+        <w:t>&lt;declaracion&gt; ::= &lt;identificador&gt; &lt;operador_asignacion&gt; &lt;expresion&gt;</w:t>
+      </w:r>
+    </w:p>
+    <w:p>
+      <w:pPr>
+        <w:pStyle w:val="Cuerpodetexto"/>
+        <w:rPr/>
+      </w:pPr>
+      <w:r>
+        <w:rPr/>
+      </w:r>
+    </w:p>
+    <w:p>
+      <w:pPr>
+        <w:pStyle w:val="Cuerpodetexto"/>
+        <w:rPr/>
+      </w:pPr>
+      <w:r>
+        <w:rPr/>
+        <w:t>&lt;condicional&gt; ::= "if" &lt;expresion&gt; ":" &lt;bloque_codigo&gt; &lt;bloque_condicional&gt;*</w:t>
+      </w:r>
+    </w:p>
+    <w:p>
+      <w:pPr>
+        <w:pStyle w:val="Cuerpodetexto"/>
+        <w:rPr/>
+      </w:pPr>
+      <w:r>
+        <w:rPr/>
+      </w:r>
+    </w:p>
+    <w:p>
+      <w:pPr>
+        <w:pStyle w:val="Cuerpodetexto"/>
+        <w:rPr/>
+      </w:pPr>
+      <w:r>
+        <w:rPr/>
+        <w:t>&lt;bloque_codigo&gt; ::= INDENT &lt;sentencia&gt;* DEDENT</w:t>
+      </w:r>
+    </w:p>
+    <w:p>
+      <w:pPr>
+        <w:pStyle w:val="Cuerpodetexto"/>
+        <w:rPr/>
+      </w:pPr>
+      <w:r>
+        <w:rPr/>
+      </w:r>
+    </w:p>
+    <w:p>
+      <w:pPr>
+        <w:pStyle w:val="Cuerpodetexto"/>
+        <w:rPr/>
+      </w:pPr>
+      <w:r>
+        <w:rPr/>
+        <w:t>&lt;bloque_condicional&gt; ::= "elif" &lt;expresion&gt; ":" &lt;bloque_codigo&gt;</w:t>
+      </w:r>
+    </w:p>
+    <w:p>
+      <w:pPr>
+        <w:pStyle w:val="Cuerpodetexto"/>
+        <w:rPr/>
+      </w:pPr>
+      <w:r>
+        <w:rPr/>
+        <w:t xml:space="preserve">                      </w:t>
+      </w:r>
+      <w:r>
+        <w:rPr/>
+        <w:t>| "else" ":" &lt;bloque_codigo&gt;</w:t>
+      </w:r>
+    </w:p>
+    <w:p>
+      <w:pPr>
+        <w:pStyle w:val="Cuerpodetexto"/>
+        <w:rPr/>
+      </w:pPr>
+      <w:r>
+        <w:rPr/>
+      </w:r>
+    </w:p>
+    <w:p>
+      <w:pPr>
+        <w:pStyle w:val="Cuerpodetexto"/>
+        <w:rPr/>
+      </w:pPr>
+      <w:r>
+        <w:rPr/>
+        <w:t>&lt;expresion&gt; ::= &lt;booleano&gt;</w:t>
+      </w:r>
+    </w:p>
+    <w:p>
+      <w:pPr>
+        <w:pStyle w:val="Cuerpodetexto"/>
+        <w:rPr/>
+      </w:pPr>
+      <w:r>
+        <w:rPr/>
+        <w:tab/>
+        <w:tab/>
+        <w:t>| &lt;comparacion&gt;</w:t>
+      </w:r>
+    </w:p>
+    <w:p>
+      <w:pPr>
+        <w:pStyle w:val="Cuerpodetexto"/>
+        <w:rPr/>
+      </w:pPr>
+      <w:r>
+        <w:rPr/>
+      </w:r>
+    </w:p>
+    <w:p>
+      <w:pPr>
+        <w:pStyle w:val="Cuerpodetexto"/>
+        <w:rPr/>
+      </w:pPr>
+      <w:r>
+        <w:rPr/>
+        <w:t>&lt;booleano&gt; ::= "True"</w:t>
+      </w:r>
+    </w:p>
+    <w:p>
+      <w:pPr>
+        <w:pStyle w:val="Cuerpodetexto"/>
+        <w:rPr/>
+      </w:pPr>
+      <w:r>
+        <w:rPr/>
+        <w:tab/>
+        <w:tab/>
+        <w:t>| "False"</w:t>
+      </w:r>
+    </w:p>
+    <w:p>
+      <w:pPr>
+        <w:pStyle w:val="Cuerpodetexto"/>
+        <w:rPr/>
+      </w:pPr>
+      <w:r>
+        <w:rPr/>
+      </w:r>
+    </w:p>
+    <w:p>
+      <w:pPr>
+        <w:pStyle w:val="Cuerpodetexto"/>
+        <w:rPr/>
+      </w:pPr>
+      <w:r>
+        <w:rPr/>
+        <w:t>&lt;comparacion&gt; ::= &lt;expresion_aritmetica&gt; &lt;operador_comparacion&gt; &lt;expresion_aritmetica&gt;</w:t>
+      </w:r>
+    </w:p>
+    <w:p>
+      <w:pPr>
+        <w:pStyle w:val="Cuerpodetexto"/>
+        <w:rPr/>
+      </w:pPr>
+      <w:r>
+        <w:rPr/>
+      </w:r>
+    </w:p>
+    <w:p>
+      <w:pPr>
+        <w:pStyle w:val="Cuerpodetexto"/>
+        <w:rPr/>
+      </w:pPr>
+      <w:r>
+        <w:rPr/>
+        <w:t>&lt;expresion_aritmetica&gt; ::= &lt;numero&gt;</w:t>
+      </w:r>
+    </w:p>
+    <w:p>
+      <w:pPr>
+        <w:pStyle w:val="Cuerpodetexto"/>
+        <w:rPr/>
+      </w:pPr>
+      <w:r>
+        <w:rPr/>
+        <w:tab/>
         <w:tab/>
         <w:tab/>
         <w:t>| &lt;identificador&gt;</w:t>
@@ -4970,468 +5854,1179 @@
     <w:p>
       <w:pPr>
         <w:pStyle w:val="Cuerpodetexto"/>
-        <w:rPr>
-          <w:rFonts w:ascii="Times New Roman" w:hAnsi="Times New Roman" w:eastAsia="Noto Serif CJK SC" w:cs="Lohit Devanagari"/>
-          <w:color w:val="auto"/>
-          <w:kern w:val="2"/>
-          <w:sz w:val="24"/>
-          <w:szCs w:val="24"/>
-          <w:lang w:val="es-GT" w:eastAsia="zh-CN" w:bidi="hi-IN"/>
-        </w:rPr>
-      </w:pPr>
-      <w:r>
-        <w:rPr>
-          <w:rFonts w:eastAsia="Noto Serif CJK SC" w:cs="Lohit Devanagari"/>
-          <w:color w:val="auto"/>
-          <w:kern w:val="2"/>
-          <w:sz w:val="24"/>
-          <w:szCs w:val="24"/>
-          <w:lang w:val="es-GT" w:eastAsia="zh-CN" w:bidi="hi-IN"/>
-        </w:rPr>
-      </w:r>
-    </w:p>
-    <w:p>
-      <w:pPr>
-        <w:pStyle w:val="Cuerpodetexto"/>
-        <w:rPr/>
-      </w:pPr>
-      <w:r>
-        <w:rPr>
-          <w:rFonts w:eastAsia="Noto Serif CJK SC" w:cs="Lohit Devanagari"/>
-          <w:color w:val="auto"/>
-          <w:kern w:val="2"/>
-          <w:sz w:val="24"/>
-          <w:szCs w:val="24"/>
-          <w:lang w:val="es-GT" w:eastAsia="zh-CN" w:bidi="hi-IN"/>
-        </w:rPr>
-        <w:t>Gramática para identificadores:</w:t>
-      </w:r>
-    </w:p>
-    <w:p>
-      <w:pPr>
-        <w:pStyle w:val="Cuerpodetexto"/>
-        <w:rPr/>
-      </w:pPr>
-      <w:r>
-        <w:rPr>
-          <w:rFonts w:eastAsia="Noto Serif CJK SC" w:cs="Lohit Devanagari"/>
-          <w:color w:val="auto"/>
-          <w:kern w:val="2"/>
-          <w:sz w:val="24"/>
-          <w:szCs w:val="24"/>
-          <w:lang w:val="es-GT" w:eastAsia="zh-CN" w:bidi="hi-IN"/>
-        </w:rPr>
-        <w:t>&lt;identificador&gt; ::= [a-zA-Z_][a-zA-Z0-9_]*</w:t>
-      </w:r>
-    </w:p>
-    <w:p>
-      <w:pPr>
-        <w:pStyle w:val="Cuerpodetexto"/>
-        <w:rPr>
-          <w:rFonts w:ascii="Times New Roman" w:hAnsi="Times New Roman" w:eastAsia="Noto Serif CJK SC" w:cs="Lohit Devanagari"/>
-          <w:color w:val="auto"/>
-          <w:kern w:val="2"/>
-          <w:sz w:val="24"/>
-          <w:szCs w:val="24"/>
-          <w:lang w:val="es-GT" w:eastAsia="zh-CN" w:bidi="hi-IN"/>
-        </w:rPr>
-      </w:pPr>
-      <w:r>
-        <w:rPr>
-          <w:rFonts w:eastAsia="Noto Serif CJK SC" w:cs="Lohit Devanagari"/>
-          <w:color w:val="auto"/>
-          <w:kern w:val="2"/>
-          <w:sz w:val="24"/>
-          <w:szCs w:val="24"/>
-          <w:lang w:val="es-GT" w:eastAsia="zh-CN" w:bidi="hi-IN"/>
-        </w:rPr>
-      </w:r>
-    </w:p>
-    <w:p>
-      <w:pPr>
-        <w:pStyle w:val="Cuerpodetexto"/>
-        <w:rPr/>
-      </w:pPr>
-      <w:r>
-        <w:rPr>
-          <w:rFonts w:eastAsia="Noto Serif CJK SC" w:cs="Lohit Devanagari"/>
-          <w:color w:val="auto"/>
-          <w:kern w:val="2"/>
-          <w:sz w:val="24"/>
-          <w:szCs w:val="24"/>
-          <w:lang w:val="es-GT" w:eastAsia="zh-CN" w:bidi="hi-IN"/>
-        </w:rPr>
-        <w:t>Gramática para enteros:</w:t>
-      </w:r>
-    </w:p>
-    <w:p>
-      <w:pPr>
-        <w:pStyle w:val="Cuerpodetexto"/>
-        <w:rPr/>
-      </w:pPr>
-      <w:r>
-        <w:rPr>
-          <w:rFonts w:eastAsia="Noto Serif CJK SC" w:cs="Lohit Devanagari"/>
-          <w:color w:val="auto"/>
-          <w:kern w:val="2"/>
-          <w:sz w:val="24"/>
-          <w:szCs w:val="24"/>
-          <w:lang w:val="es-GT" w:eastAsia="zh-CN" w:bidi="hi-IN"/>
-        </w:rPr>
-        <w:t>&lt;entero&gt; ::= [0-9]+</w:t>
-      </w:r>
-    </w:p>
-    <w:p>
-      <w:pPr>
-        <w:pStyle w:val="Cuerpodetexto"/>
-        <w:rPr>
-          <w:rFonts w:ascii="Times New Roman" w:hAnsi="Times New Roman" w:eastAsia="Noto Serif CJK SC" w:cs="Lohit Devanagari"/>
-          <w:color w:val="auto"/>
-          <w:kern w:val="2"/>
-          <w:sz w:val="24"/>
-          <w:szCs w:val="24"/>
-          <w:lang w:val="es-GT" w:eastAsia="zh-CN" w:bidi="hi-IN"/>
-        </w:rPr>
-      </w:pPr>
-      <w:r>
-        <w:rPr>
-          <w:rFonts w:eastAsia="Noto Serif CJK SC" w:cs="Lohit Devanagari"/>
-          <w:color w:val="auto"/>
-          <w:kern w:val="2"/>
-          <w:sz w:val="24"/>
-          <w:szCs w:val="24"/>
-          <w:lang w:val="es-GT" w:eastAsia="zh-CN" w:bidi="hi-IN"/>
-        </w:rPr>
-      </w:r>
-    </w:p>
-    <w:p>
-      <w:pPr>
-        <w:pStyle w:val="Cuerpodetexto"/>
-        <w:rPr/>
-      </w:pPr>
-      <w:r>
-        <w:rPr>
-          <w:rFonts w:eastAsia="Noto Serif CJK SC" w:cs="Lohit Devanagari"/>
-          <w:color w:val="auto"/>
-          <w:kern w:val="2"/>
-          <w:sz w:val="24"/>
-          <w:szCs w:val="24"/>
-          <w:lang w:val="es-GT" w:eastAsia="zh-CN" w:bidi="hi-IN"/>
-        </w:rPr>
-        <w:t>Gramática para cadenas:</w:t>
-      </w:r>
-    </w:p>
-    <w:p>
-      <w:pPr>
-        <w:pStyle w:val="Cuerpodetexto"/>
-        <w:rPr/>
-      </w:pPr>
-      <w:r>
-        <w:rPr>
-          <w:rFonts w:eastAsia="Noto Serif CJK SC" w:cs="Lohit Devanagari"/>
-          <w:color w:val="auto"/>
-          <w:kern w:val="2"/>
-          <w:sz w:val="24"/>
-          <w:szCs w:val="24"/>
-          <w:lang w:val="es-GT" w:eastAsia="zh-CN" w:bidi="hi-IN"/>
-        </w:rPr>
-        <w:t>&lt;cadena&gt; ::= "([^"]*)"</w:t>
-      </w:r>
-    </w:p>
-    <w:p>
-      <w:pPr>
-        <w:pStyle w:val="Cuerpodetexto"/>
-        <w:rPr>
-          <w:rFonts w:ascii="Times New Roman" w:hAnsi="Times New Roman" w:eastAsia="Noto Serif CJK SC" w:cs="Lohit Devanagari"/>
-          <w:color w:val="auto"/>
-          <w:kern w:val="2"/>
-          <w:sz w:val="24"/>
-          <w:szCs w:val="24"/>
-          <w:lang w:val="es-GT" w:eastAsia="zh-CN" w:bidi="hi-IN"/>
-        </w:rPr>
-      </w:pPr>
-      <w:r>
-        <w:rPr>
-          <w:rFonts w:eastAsia="Noto Serif CJK SC" w:cs="Lohit Devanagari"/>
-          <w:color w:val="auto"/>
-          <w:kern w:val="2"/>
-          <w:sz w:val="24"/>
-          <w:szCs w:val="24"/>
-          <w:lang w:val="es-GT" w:eastAsia="zh-CN" w:bidi="hi-IN"/>
-        </w:rPr>
-      </w:r>
-    </w:p>
-    <w:p>
-      <w:pPr>
-        <w:pStyle w:val="Cuerpodetexto"/>
-        <w:rPr/>
-      </w:pPr>
-      <w:r>
-        <w:rPr>
-          <w:rFonts w:eastAsia="Noto Serif CJK SC" w:cs="Lohit Devanagari"/>
-          <w:color w:val="auto"/>
-          <w:kern w:val="2"/>
-          <w:sz w:val="24"/>
-          <w:szCs w:val="24"/>
-          <w:lang w:val="es-GT" w:eastAsia="zh-CN" w:bidi="hi-IN"/>
-        </w:rPr>
-        <w:t>Gramática para condicionales:</w:t>
-      </w:r>
-    </w:p>
-    <w:p>
-      <w:pPr>
-        <w:pStyle w:val="Cuerpodetexto"/>
-        <w:rPr/>
-      </w:pPr>
-      <w:r>
-        <w:rPr>
-          <w:rFonts w:eastAsia="Noto Serif CJK SC" w:cs="Lohit Devanagari"/>
-          <w:color w:val="auto"/>
-          <w:kern w:val="2"/>
-          <w:sz w:val="24"/>
-          <w:szCs w:val="24"/>
-          <w:lang w:val="es-GT" w:eastAsia="zh-CN" w:bidi="hi-IN"/>
-        </w:rPr>
-        <w:t>if ::= "if" &lt;expresion&gt; ":" &lt;bloque_codigo&gt; ["elif" &lt;expresion&gt; ":" &lt;bloque_codigo&gt;]* ["else" ":" &lt;bloque_codigo&gt;]?</w:t>
-      </w:r>
-      <w:r>
-        <w:rPr>
-          <w:rFonts w:eastAsia="Noto Serif CJK SC" w:cs="Lohit Devanagari"/>
-          <w:color w:val="auto"/>
-          <w:kern w:val="2"/>
-          <w:sz w:val="24"/>
-          <w:szCs w:val="24"/>
-          <w:lang w:val="es-GT" w:eastAsia="zh-CN" w:bidi="hi-IN"/>
-        </w:rPr>
-        <w:br/>
-      </w:r>
-    </w:p>
-    <w:p>
-      <w:pPr>
-        <w:pStyle w:val="Cuerpodetexto"/>
-        <w:rPr/>
-      </w:pPr>
-      <w:r>
-        <w:rPr>
-          <w:rFonts w:eastAsia="Noto Serif CJK SC" w:cs="Lohit Devanagari"/>
-          <w:color w:val="auto"/>
-          <w:kern w:val="2"/>
-          <w:sz w:val="24"/>
-          <w:szCs w:val="24"/>
-          <w:lang w:val="es-GT" w:eastAsia="zh-CN" w:bidi="hi-IN"/>
-        </w:rPr>
-        <w:t>Gramática para operador ternario:</w:t>
-      </w:r>
-    </w:p>
-    <w:p>
-      <w:pPr>
-        <w:pStyle w:val="Cuerpodetexto"/>
-        <w:rPr/>
-      </w:pPr>
-      <w:r>
-        <w:rPr>
-          <w:rFonts w:eastAsia="Noto Serif CJK SC" w:cs="Lohit Devanagari"/>
-          <w:color w:val="auto"/>
-          <w:kern w:val="2"/>
-          <w:sz w:val="24"/>
-          <w:szCs w:val="24"/>
-          <w:lang w:val="es-GT" w:eastAsia="zh-CN" w:bidi="hi-IN"/>
-        </w:rPr>
-        <w:t>&lt;operador_ternario&gt; ::= &lt;expresion&gt; "?" &lt;expresion&gt; ":" &lt;expresion&gt;</w:t>
-      </w:r>
-    </w:p>
-    <w:p>
-      <w:pPr>
-        <w:pStyle w:val="Cuerpodetexto"/>
-        <w:rPr>
-          <w:rFonts w:ascii="Times New Roman" w:hAnsi="Times New Roman" w:eastAsia="Noto Serif CJK SC" w:cs="Lohit Devanagari"/>
-          <w:color w:val="auto"/>
-          <w:kern w:val="2"/>
-          <w:sz w:val="24"/>
-          <w:szCs w:val="24"/>
-          <w:lang w:val="es-GT" w:eastAsia="zh-CN" w:bidi="hi-IN"/>
-        </w:rPr>
-      </w:pPr>
-      <w:r>
-        <w:rPr>
-          <w:rFonts w:eastAsia="Noto Serif CJK SC" w:cs="Lohit Devanagari"/>
-          <w:color w:val="auto"/>
-          <w:kern w:val="2"/>
-          <w:sz w:val="24"/>
-          <w:szCs w:val="24"/>
-          <w:lang w:val="es-GT" w:eastAsia="zh-CN" w:bidi="hi-IN"/>
-        </w:rPr>
-      </w:r>
-    </w:p>
-    <w:p>
-      <w:pPr>
-        <w:pStyle w:val="Cuerpodetexto"/>
-        <w:rPr/>
-      </w:pPr>
-      <w:r>
-        <w:rPr>
-          <w:rFonts w:eastAsia="Noto Serif CJK SC" w:cs="Lohit Devanagari"/>
-          <w:color w:val="auto"/>
-          <w:kern w:val="2"/>
-          <w:sz w:val="24"/>
-          <w:szCs w:val="24"/>
-          <w:lang w:val="es-GT" w:eastAsia="zh-CN" w:bidi="hi-IN"/>
-        </w:rPr>
-        <w:t>Gramática para ciclos:</w:t>
-      </w:r>
-    </w:p>
-    <w:p>
-      <w:pPr>
-        <w:pStyle w:val="Cuerpodetexto"/>
-        <w:rPr/>
-      </w:pPr>
-      <w:r>
-        <w:rPr>
-          <w:rFonts w:eastAsia="Noto Serif CJK SC" w:cs="Lohit Devanagari"/>
-          <w:color w:val="auto"/>
-          <w:kern w:val="2"/>
-          <w:sz w:val="24"/>
-          <w:szCs w:val="24"/>
-          <w:lang w:val="es-GT" w:eastAsia="zh-CN" w:bidi="hi-IN"/>
-        </w:rPr>
-        <w:t>Ciclo while:</w:t>
-      </w:r>
-    </w:p>
-    <w:p>
-      <w:pPr>
-        <w:pStyle w:val="Cuerpodetexto"/>
-        <w:rPr/>
-      </w:pPr>
-      <w:r>
-        <w:rPr>
-          <w:rFonts w:eastAsia="Noto Serif CJK SC" w:cs="Lohit Devanagari"/>
-          <w:color w:val="auto"/>
-          <w:kern w:val="2"/>
-          <w:sz w:val="24"/>
-          <w:szCs w:val="24"/>
-          <w:lang w:val="es-GT" w:eastAsia="zh-CN" w:bidi="hi-IN"/>
-        </w:rPr>
-        <w:t>&lt;while&gt; ::= "while" &lt;expresion&gt; ":" &lt;bloque_codigo&gt;</w:t>
-      </w:r>
-    </w:p>
-    <w:p>
-      <w:pPr>
-        <w:pStyle w:val="Cuerpodetexto"/>
-        <w:rPr>
-          <w:rFonts w:ascii="Times New Roman" w:hAnsi="Times New Roman" w:eastAsia="Noto Serif CJK SC" w:cs="Lohit Devanagari"/>
-          <w:color w:val="auto"/>
-          <w:kern w:val="2"/>
-          <w:sz w:val="24"/>
-          <w:szCs w:val="24"/>
-          <w:lang w:val="es-GT" w:eastAsia="zh-CN" w:bidi="hi-IN"/>
-        </w:rPr>
-      </w:pPr>
-      <w:r>
-        <w:rPr>
-          <w:rFonts w:eastAsia="Noto Serif CJK SC" w:cs="Lohit Devanagari"/>
-          <w:color w:val="auto"/>
-          <w:kern w:val="2"/>
-          <w:sz w:val="24"/>
-          <w:szCs w:val="24"/>
-          <w:lang w:val="es-GT" w:eastAsia="zh-CN" w:bidi="hi-IN"/>
-        </w:rPr>
-      </w:r>
-    </w:p>
-    <w:p>
-      <w:pPr>
-        <w:pStyle w:val="Cuerpodetexto"/>
-        <w:rPr/>
-      </w:pPr>
-      <w:r>
-        <w:rPr>
-          <w:rFonts w:eastAsia="Noto Serif CJK SC" w:cs="Lohit Devanagari"/>
-          <w:color w:val="auto"/>
-          <w:kern w:val="2"/>
-          <w:sz w:val="24"/>
-          <w:szCs w:val="24"/>
-          <w:lang w:val="es-GT" w:eastAsia="zh-CN" w:bidi="hi-IN"/>
-        </w:rPr>
-        <w:t>Ciclo for:</w:t>
-      </w:r>
-    </w:p>
-    <w:p>
-      <w:pPr>
-        <w:pStyle w:val="Cuerpodetexto"/>
-        <w:rPr/>
-      </w:pPr>
-      <w:r>
-        <w:rPr>
-          <w:rFonts w:eastAsia="Noto Serif CJK SC" w:cs="Lohit Devanagari"/>
-          <w:color w:val="auto"/>
-          <w:kern w:val="2"/>
-          <w:sz w:val="24"/>
-          <w:szCs w:val="24"/>
-          <w:lang w:val="es-GT" w:eastAsia="zh-CN" w:bidi="hi-IN"/>
-        </w:rPr>
-        <w:t>&lt;for&gt; ::= "for" &lt;identificador&gt; "in" &lt;expresion&gt; ":" &lt;bloque_codigo&gt;</w:t>
-      </w:r>
-    </w:p>
-    <w:p>
-      <w:pPr>
-        <w:pStyle w:val="Cuerpodetexto"/>
-        <w:rPr>
-          <w:rFonts w:ascii="Times New Roman" w:hAnsi="Times New Roman" w:eastAsia="Noto Serif CJK SC" w:cs="Lohit Devanagari"/>
-          <w:color w:val="auto"/>
-          <w:kern w:val="2"/>
-          <w:sz w:val="24"/>
-          <w:szCs w:val="24"/>
-          <w:lang w:val="es-GT" w:eastAsia="zh-CN" w:bidi="hi-IN"/>
-        </w:rPr>
-      </w:pPr>
-      <w:r>
-        <w:rPr>
-          <w:rFonts w:eastAsia="Noto Serif CJK SC" w:cs="Lohit Devanagari"/>
-          <w:color w:val="auto"/>
-          <w:kern w:val="2"/>
-          <w:sz w:val="24"/>
-          <w:szCs w:val="24"/>
-          <w:lang w:val="es-GT" w:eastAsia="zh-CN" w:bidi="hi-IN"/>
-        </w:rPr>
-      </w:r>
-    </w:p>
-    <w:p>
-      <w:pPr>
-        <w:pStyle w:val="Cuerpodetexto"/>
-        <w:rPr/>
-      </w:pPr>
-      <w:r>
-        <w:rPr>
-          <w:rFonts w:eastAsia="Noto Serif CJK SC" w:cs="Lohit Devanagari"/>
-          <w:color w:val="auto"/>
-          <w:kern w:val="2"/>
-          <w:sz w:val="24"/>
-          <w:szCs w:val="24"/>
-          <w:lang w:val="es-GT" w:eastAsia="zh-CN" w:bidi="hi-IN"/>
-        </w:rPr>
-        <w:t>Gramáticas para funciones/métodos:</w:t>
-      </w:r>
-    </w:p>
-    <w:p>
-      <w:pPr>
-        <w:pStyle w:val="Cuerpodetexto"/>
-        <w:spacing w:before="0" w:after="140"/>
-        <w:rPr/>
-      </w:pPr>
-      <w:bookmarkStart w:id="2" w:name="__DdeLink__249_1638843924"/>
-      <w:bookmarkStart w:id="3" w:name="__DdeLink__252_1638843924"/>
-      <w:r>
-        <w:rPr>
-          <w:rFonts w:eastAsia="Noto Serif CJK SC" w:cs="Lohit Devanagari"/>
-          <w:color w:val="auto"/>
-          <w:kern w:val="2"/>
-          <w:sz w:val="24"/>
-          <w:szCs w:val="24"/>
-          <w:lang w:val="es-GT" w:eastAsia="zh-CN" w:bidi="hi-IN"/>
-        </w:rPr>
-        <w:t>&lt;funcion&gt; ::= "def" &lt;nombre_de_la_funcion&gt; "(" &lt;parametros&gt; ")" ":" &lt;bloque_codigo&gt;</w:t>
-      </w:r>
-      <w:bookmarkEnd w:id="2"/>
-      <w:bookmarkEnd w:id="3"/>
+        <w:rPr/>
+      </w:pPr>
+      <w:r>
+        <w:rPr/>
+        <w:tab/>
+        <w:tab/>
+        <w:tab/>
+        <w:t>| "(" &lt;expresion_aritmetica&gt; ")"</w:t>
+      </w:r>
+    </w:p>
+    <w:p>
+      <w:pPr>
+        <w:pStyle w:val="Cuerpodetexto"/>
+        <w:rPr/>
+      </w:pPr>
+      <w:r>
+        <w:rPr/>
+        <w:t xml:space="preserve">                       </w:t>
+      </w:r>
+      <w:r>
+        <w:rPr/>
+        <w:tab/>
+        <w:tab/>
+        <w:t>| &lt;expresion_aritmetica&gt; &lt;operador_aritmetico&gt; &lt;expresion_aritmetica&gt;</w:t>
+      </w:r>
+    </w:p>
+    <w:p>
+      <w:pPr>
+        <w:pStyle w:val="Cuerpodetexto"/>
+        <w:rPr/>
+      </w:pPr>
+      <w:r>
+        <w:rPr/>
+      </w:r>
+    </w:p>
+    <w:p>
+      <w:pPr>
+        <w:pStyle w:val="Cuerpodetexto"/>
+        <w:rPr/>
+      </w:pPr>
+      <w:r>
+        <w:rPr/>
+        <w:t>&lt;identificador&gt; ::= letra [letra | digito]*</w:t>
+      </w:r>
+    </w:p>
+    <w:p>
+      <w:pPr>
+        <w:pStyle w:val="Cuerpodetexto"/>
+        <w:rPr/>
+      </w:pPr>
+      <w:r>
+        <w:rPr/>
+      </w:r>
+    </w:p>
+    <w:p>
+      <w:pPr>
+        <w:pStyle w:val="Cuerpodetexto"/>
+        <w:rPr/>
+      </w:pPr>
+      <w:r>
+        <w:rPr/>
+        <w:t>&lt;operador_asignacion&gt; ::= "="</w:t>
+      </w:r>
+    </w:p>
+    <w:p>
+      <w:pPr>
+        <w:pStyle w:val="Cuerpodetexto"/>
+        <w:rPr/>
+      </w:pPr>
+      <w:r>
+        <w:rPr/>
+      </w:r>
+    </w:p>
+    <w:p>
+      <w:pPr>
+        <w:pStyle w:val="Cuerpodetexto"/>
+        <w:rPr/>
+      </w:pPr>
+      <w:r>
+        <w:rPr/>
+        <w:t>&lt;operador_aritmetico&gt; ::= "+"</w:t>
+      </w:r>
+    </w:p>
+    <w:p>
+      <w:pPr>
+        <w:pStyle w:val="Cuerpodetexto"/>
+        <w:rPr/>
+      </w:pPr>
+      <w:r>
+        <w:rPr/>
+        <w:tab/>
+        <w:tab/>
+        <w:tab/>
+        <w:t>| "-"</w:t>
+      </w:r>
+    </w:p>
+    <w:p>
+      <w:pPr>
+        <w:pStyle w:val="Cuerpodetexto"/>
+        <w:rPr/>
+      </w:pPr>
+      <w:r>
+        <w:rPr/>
+        <w:tab/>
+        <w:tab/>
+        <w:tab/>
+        <w:t>| "*"</w:t>
+      </w:r>
+    </w:p>
+    <w:p>
+      <w:pPr>
+        <w:pStyle w:val="Cuerpodetexto"/>
+        <w:rPr/>
+      </w:pPr>
+      <w:r>
+        <w:rPr/>
+        <w:tab/>
+        <w:tab/>
+        <w:tab/>
+        <w:t>| "**"</w:t>
+      </w:r>
+    </w:p>
+    <w:p>
+      <w:pPr>
+        <w:pStyle w:val="Cuerpodetexto"/>
+        <w:rPr/>
+      </w:pPr>
+      <w:r>
+        <w:rPr/>
+        <w:tab/>
+        <w:tab/>
+        <w:tab/>
+        <w:t>| "/"</w:t>
+      </w:r>
+    </w:p>
+    <w:p>
+      <w:pPr>
+        <w:pStyle w:val="Cuerpodetexto"/>
+        <w:rPr/>
+      </w:pPr>
+      <w:r>
+        <w:rPr/>
+        <w:tab/>
+        <w:tab/>
+        <w:tab/>
+        <w:t>| "//"</w:t>
+      </w:r>
+    </w:p>
+    <w:p>
+      <w:pPr>
+        <w:pStyle w:val="Cuerpodetexto"/>
+        <w:rPr/>
+      </w:pPr>
+      <w:r>
+        <w:rPr/>
+      </w:r>
+    </w:p>
+    <w:p>
+      <w:pPr>
+        <w:pStyle w:val="Cuerpodetexto"/>
+        <w:rPr/>
+      </w:pPr>
+      <w:r>
+        <w:rPr/>
+        <w:t>&lt;operador_comparacion&gt; ::= "=="</w:t>
+      </w:r>
+    </w:p>
+    <w:p>
+      <w:pPr>
+        <w:pStyle w:val="Cuerpodetexto"/>
+        <w:rPr/>
+      </w:pPr>
+      <w:r>
+        <w:rPr/>
+        <w:tab/>
+        <w:tab/>
+        <w:tab/>
+        <w:tab/>
+        <w:t>| "!="</w:t>
+      </w:r>
+    </w:p>
+    <w:p>
+      <w:pPr>
+        <w:pStyle w:val="Cuerpodetexto"/>
+        <w:rPr/>
+      </w:pPr>
+      <w:r>
+        <w:rPr/>
+        <w:tab/>
+        <w:tab/>
+        <w:tab/>
+        <w:tab/>
+        <w:t>| "&lt;"</w:t>
+      </w:r>
+    </w:p>
+    <w:p>
+      <w:pPr>
+        <w:pStyle w:val="Cuerpodetexto"/>
+        <w:rPr/>
+      </w:pPr>
+      <w:r>
+        <w:rPr/>
+        <w:tab/>
+        <w:tab/>
+        <w:tab/>
+        <w:tab/>
+        <w:t>| "&gt;"</w:t>
+      </w:r>
+    </w:p>
+    <w:p>
+      <w:pPr>
+        <w:pStyle w:val="Cuerpodetexto"/>
+        <w:rPr/>
+      </w:pPr>
+      <w:r>
+        <w:rPr/>
+        <w:tab/>
+        <w:tab/>
+        <w:tab/>
+        <w:tab/>
+        <w:t>| "&lt;="</w:t>
+      </w:r>
+    </w:p>
+    <w:p>
+      <w:pPr>
+        <w:pStyle w:val="Cuerpodetexto"/>
+        <w:rPr/>
+      </w:pPr>
+      <w:r>
+        <w:rPr/>
+        <w:tab/>
+        <w:tab/>
+        <w:tab/>
+        <w:tab/>
+        <w:t>| "&gt;="</w:t>
+      </w:r>
+    </w:p>
+    <w:p>
+      <w:pPr>
+        <w:pStyle w:val="Cuerpodetexto"/>
+        <w:rPr/>
+      </w:pPr>
+      <w:r>
+        <w:rPr/>
+      </w:r>
+    </w:p>
+    <w:p>
+      <w:pPr>
+        <w:pStyle w:val="Ttulo3"/>
+        <w:numPr>
+          <w:ilvl w:val="2"/>
+          <w:numId w:val="1"/>
+        </w:numPr>
+        <w:rPr/>
+      </w:pPr>
+      <w:r>
+        <w:rPr/>
+        <w:t>Ciclos:</w:t>
+      </w:r>
+    </w:p>
+    <w:p>
+      <w:pPr>
+        <w:pStyle w:val="Ttulo4"/>
+        <w:numPr>
+          <w:ilvl w:val="3"/>
+          <w:numId w:val="1"/>
+        </w:numPr>
+        <w:rPr/>
+      </w:pPr>
+      <w:r>
+        <w:rPr/>
+        <w:t>Ciclo For:</w:t>
+      </w:r>
+    </w:p>
+    <w:p>
+      <w:pPr>
+        <w:pStyle w:val="Cuerpodetexto"/>
+        <w:rPr/>
+      </w:pPr>
+      <w:r>
+        <w:rPr/>
+        <w:t>&lt;declaracion&gt; ::= "for" &lt;identificador&gt; "in" &lt;expresion&gt; ":" &lt;bloque&gt;</w:t>
+      </w:r>
+    </w:p>
+    <w:p>
+      <w:pPr>
+        <w:pStyle w:val="Cuerpodetexto"/>
+        <w:rPr/>
+      </w:pPr>
+      <w:r>
+        <w:rPr/>
+      </w:r>
+    </w:p>
+    <w:p>
+      <w:pPr>
+        <w:pStyle w:val="Cuerpodetexto"/>
+        <w:rPr/>
+      </w:pPr>
+      <w:r>
+        <w:rPr/>
+        <w:t>&lt;bloque&gt; ::= &lt;sentencia&gt;</w:t>
+      </w:r>
+    </w:p>
+    <w:p>
+      <w:pPr>
+        <w:pStyle w:val="Cuerpodetexto"/>
+        <w:rPr/>
+      </w:pPr>
+      <w:r>
+        <w:rPr/>
+        <w:tab/>
+        <w:tab/>
+        <w:t>| &lt;sentencia&gt; &lt;bloque&gt;</w:t>
+      </w:r>
+    </w:p>
+    <w:p>
+      <w:pPr>
+        <w:pStyle w:val="Cuerpodetexto"/>
+        <w:rPr/>
+      </w:pPr>
+      <w:r>
+        <w:rPr/>
+      </w:r>
+    </w:p>
+    <w:p>
+      <w:pPr>
+        <w:pStyle w:val="Cuerpodetexto"/>
+        <w:rPr/>
+      </w:pPr>
+      <w:r>
+        <w:rPr/>
+        <w:t>&lt;expresion&gt; ::= &lt;rango&gt;</w:t>
+      </w:r>
+    </w:p>
+    <w:p>
+      <w:pPr>
+        <w:pStyle w:val="Cuerpodetexto"/>
+        <w:rPr/>
+      </w:pPr>
+      <w:r>
+        <w:rPr/>
+        <w:tab/>
+        <w:tab/>
+        <w:t>| &lt;llamada_funcion&gt;</w:t>
+      </w:r>
+    </w:p>
+    <w:p>
+      <w:pPr>
+        <w:pStyle w:val="Cuerpodetexto"/>
+        <w:rPr/>
+      </w:pPr>
+      <w:r>
+        <w:rPr/>
+      </w:r>
+    </w:p>
+    <w:p>
+      <w:pPr>
+        <w:pStyle w:val="Cuerpodetexto"/>
+        <w:rPr/>
+      </w:pPr>
+      <w:r>
+        <w:rPr/>
+        <w:t>&lt;rango&gt; ::= "range" "(" &lt;numero&gt; "," &lt;numero&gt; ")"</w:t>
+      </w:r>
+    </w:p>
+    <w:p>
+      <w:pPr>
+        <w:pStyle w:val="Cuerpodetexto"/>
+        <w:rPr/>
+      </w:pPr>
+      <w:r>
+        <w:rPr/>
+      </w:r>
+    </w:p>
+    <w:p>
+      <w:pPr>
+        <w:pStyle w:val="Cuerpodetexto"/>
+        <w:rPr/>
+      </w:pPr>
+      <w:r>
+        <w:rPr/>
+        <w:t>&lt;llamada_funcion&gt; ::= &lt;identificador&gt; "(" &lt;argumentos&gt; ")"</w:t>
+      </w:r>
+    </w:p>
+    <w:p>
+      <w:pPr>
+        <w:pStyle w:val="Cuerpodetexto"/>
+        <w:rPr/>
+      </w:pPr>
+      <w:r>
+        <w:rPr/>
+      </w:r>
+    </w:p>
+    <w:p>
+      <w:pPr>
+        <w:pStyle w:val="Cuerpodetexto"/>
+        <w:rPr/>
+      </w:pPr>
+      <w:r>
+        <w:rPr/>
+        <w:t>&lt;argumentos&gt; ::= &lt;expresion&gt;</w:t>
+      </w:r>
+    </w:p>
+    <w:p>
+      <w:pPr>
+        <w:pStyle w:val="Cuerpodetexto"/>
+        <w:rPr/>
+      </w:pPr>
+      <w:r>
+        <w:rPr/>
+        <w:tab/>
+        <w:tab/>
+        <w:t>| &lt;expresion&gt; "," &lt;argumentos&gt;</w:t>
+      </w:r>
+    </w:p>
+    <w:p>
+      <w:pPr>
+        <w:pStyle w:val="Cuerpodetexto"/>
+        <w:rPr/>
+      </w:pPr>
+      <w:r>
+        <w:rPr/>
+      </w:r>
+    </w:p>
+    <w:p>
+      <w:pPr>
+        <w:pStyle w:val="Cuerpodetexto"/>
+        <w:rPr/>
+      </w:pPr>
+      <w:r>
+        <w:rPr/>
+        <w:t>&lt;sentencia&gt; ::= &lt;asignacion&gt;</w:t>
+      </w:r>
+    </w:p>
+    <w:p>
+      <w:pPr>
+        <w:pStyle w:val="Cuerpodetexto"/>
+        <w:rPr/>
+      </w:pPr>
+      <w:r>
+        <w:rPr/>
+        <w:tab/>
+        <w:tab/>
+        <w:t>| &lt;llamada_funcion&gt;</w:t>
+      </w:r>
+    </w:p>
+    <w:p>
+      <w:pPr>
+        <w:pStyle w:val="Cuerpodetexto"/>
+        <w:rPr/>
+      </w:pPr>
+      <w:r>
+        <w:rPr/>
+        <w:tab/>
+        <w:tab/>
+        <w:t>| &lt;estructura_condicional&gt;</w:t>
+      </w:r>
+    </w:p>
+    <w:p>
+      <w:pPr>
+        <w:pStyle w:val="Cuerpodetexto"/>
+        <w:rPr/>
+      </w:pPr>
+      <w:r>
+        <w:rPr/>
+      </w:r>
+    </w:p>
+    <w:p>
+      <w:pPr>
+        <w:pStyle w:val="Cuerpodetexto"/>
+        <w:rPr/>
+      </w:pPr>
+      <w:r>
+        <w:rPr/>
+        <w:t>&lt;asignacion&gt; ::= &lt;identificador&gt; "=" &lt;expresion&gt;</w:t>
+      </w:r>
+    </w:p>
+    <w:p>
+      <w:pPr>
+        <w:pStyle w:val="Cuerpodetexto"/>
+        <w:rPr/>
+      </w:pPr>
+      <w:r>
+        <w:rPr/>
+      </w:r>
+    </w:p>
+    <w:p>
+      <w:pPr>
+        <w:pStyle w:val="Cuerpodetexto"/>
+        <w:rPr/>
+      </w:pPr>
+      <w:r>
+        <w:rPr/>
+        <w:t>&lt;estructura_condicional&gt; ::= "if" &lt;expresion&gt; ":" &lt;bloque&gt; "else" ":" &lt;bloque&gt;</w:t>
+      </w:r>
+    </w:p>
+    <w:p>
+      <w:pPr>
+        <w:pStyle w:val="Cuerpodetexto"/>
+        <w:rPr/>
+      </w:pPr>
+      <w:r>
+        <w:rPr/>
+      </w:r>
+    </w:p>
+    <w:p>
+      <w:pPr>
+        <w:pStyle w:val="Cuerpodetexto"/>
+        <w:rPr/>
+      </w:pPr>
+      <w:r>
+        <w:rPr/>
+        <w:t>&lt;identificador&gt; ::= letra [letra | digito]*</w:t>
+      </w:r>
+    </w:p>
+    <w:p>
+      <w:pPr>
+        <w:pStyle w:val="Cuerpodetexto"/>
+        <w:rPr/>
+      </w:pPr>
+      <w:r>
+        <w:rPr/>
+      </w:r>
+    </w:p>
+    <w:p>
+      <w:pPr>
+        <w:pStyle w:val="Ttulo4"/>
+        <w:numPr>
+          <w:ilvl w:val="3"/>
+          <w:numId w:val="1"/>
+        </w:numPr>
+        <w:rPr/>
+      </w:pPr>
+      <w:r>
+        <w:rPr/>
+        <w:t>Ciclo While</w:t>
+      </w:r>
+    </w:p>
+    <w:p>
+      <w:pPr>
+        <w:pStyle w:val="Cuerpodetexto"/>
+        <w:rPr/>
+      </w:pPr>
+      <w:r>
+        <w:rPr/>
+        <w:t>&lt;declaracion&gt; ::= "while" &lt;expresion&gt; ":" &lt;bloque&gt;</w:t>
+      </w:r>
+    </w:p>
+    <w:p>
+      <w:pPr>
+        <w:pStyle w:val="Cuerpodetexto"/>
+        <w:rPr/>
+      </w:pPr>
+      <w:r>
+        <w:rPr/>
+      </w:r>
+    </w:p>
+    <w:p>
+      <w:pPr>
+        <w:pStyle w:val="Cuerpodetexto"/>
+        <w:rPr/>
+      </w:pPr>
+      <w:r>
+        <w:rPr/>
+        <w:t>&lt;bloque&gt; ::= &lt;sentencia&gt;</w:t>
+      </w:r>
+    </w:p>
+    <w:p>
+      <w:pPr>
+        <w:pStyle w:val="Cuerpodetexto"/>
+        <w:rPr/>
+      </w:pPr>
+      <w:r>
+        <w:rPr/>
+        <w:tab/>
+        <w:t>| &lt;sentencia&gt; &lt;bloque&gt;</w:t>
+      </w:r>
+    </w:p>
+    <w:p>
+      <w:pPr>
+        <w:pStyle w:val="Cuerpodetexto"/>
+        <w:rPr/>
+      </w:pPr>
+      <w:r>
+        <w:rPr/>
+      </w:r>
+    </w:p>
+    <w:p>
+      <w:pPr>
+        <w:pStyle w:val="Cuerpodetexto"/>
+        <w:rPr/>
+      </w:pPr>
+      <w:r>
+        <w:rPr/>
+        <w:t>&lt;expresion&gt; ::= &lt;comparacion&gt;</w:t>
+      </w:r>
+    </w:p>
+    <w:p>
+      <w:pPr>
+        <w:pStyle w:val="Cuerpodetexto"/>
+        <w:rPr/>
+      </w:pPr>
+      <w:r>
+        <w:rPr/>
+      </w:r>
+    </w:p>
+    <w:p>
+      <w:pPr>
+        <w:pStyle w:val="Cuerpodetexto"/>
+        <w:rPr/>
+      </w:pPr>
+      <w:r>
+        <w:rPr/>
+        <w:t>&lt;comparacion&gt; ::= &lt;expresion&gt; &lt;operador_comparacion&gt; &lt;expresion&gt;</w:t>
+      </w:r>
+    </w:p>
+    <w:p>
+      <w:pPr>
+        <w:pStyle w:val="Cuerpodetexto"/>
+        <w:rPr/>
+      </w:pPr>
+      <w:r>
+        <w:rPr/>
+      </w:r>
+    </w:p>
+    <w:p>
+      <w:pPr>
+        <w:pStyle w:val="Cuerpodetexto"/>
+        <w:rPr/>
+      </w:pPr>
+      <w:r>
+        <w:rPr/>
+        <w:t>&lt;operador_comparacion&gt; ::= "&lt;"</w:t>
+      </w:r>
+    </w:p>
+    <w:p>
+      <w:pPr>
+        <w:pStyle w:val="Cuerpodetexto"/>
+        <w:rPr/>
+      </w:pPr>
+      <w:r>
+        <w:rPr/>
+        <w:tab/>
+        <w:tab/>
+        <w:tab/>
+        <w:tab/>
+        <w:t>| "&lt;="</w:t>
+      </w:r>
+    </w:p>
+    <w:p>
+      <w:pPr>
+        <w:pStyle w:val="Cuerpodetexto"/>
+        <w:rPr/>
+      </w:pPr>
+      <w:r>
+        <w:rPr/>
+        <w:tab/>
+        <w:tab/>
+        <w:tab/>
+        <w:tab/>
+        <w:t>| "=="</w:t>
+      </w:r>
+    </w:p>
+    <w:p>
+      <w:pPr>
+        <w:pStyle w:val="Cuerpodetexto"/>
+        <w:rPr/>
+      </w:pPr>
+      <w:r>
+        <w:rPr/>
+        <w:tab/>
+        <w:tab/>
+        <w:tab/>
+        <w:tab/>
+        <w:t>| "!="</w:t>
+      </w:r>
+    </w:p>
+    <w:p>
+      <w:pPr>
+        <w:pStyle w:val="Cuerpodetexto"/>
+        <w:rPr/>
+      </w:pPr>
+      <w:r>
+        <w:rPr/>
+        <w:tab/>
+        <w:tab/>
+        <w:tab/>
+        <w:tab/>
+        <w:t>| "&gt;="</w:t>
+      </w:r>
+    </w:p>
+    <w:p>
+      <w:pPr>
+        <w:pStyle w:val="Cuerpodetexto"/>
+        <w:rPr/>
+      </w:pPr>
+      <w:r>
+        <w:rPr/>
+        <w:tab/>
+        <w:tab/>
+        <w:tab/>
+        <w:tab/>
+        <w:t>| "&gt;"</w:t>
+      </w:r>
+    </w:p>
+    <w:p>
+      <w:pPr>
+        <w:pStyle w:val="Cuerpodetexto"/>
+        <w:rPr/>
+      </w:pPr>
+      <w:r>
+        <w:rPr/>
+      </w:r>
+    </w:p>
+    <w:p>
+      <w:pPr>
+        <w:pStyle w:val="Cuerpodetexto"/>
+        <w:rPr/>
+      </w:pPr>
+      <w:r>
+        <w:rPr/>
+        <w:t>&lt;sentencia&gt; ::= &lt;asignacion&gt;</w:t>
+      </w:r>
+    </w:p>
+    <w:p>
+      <w:pPr>
+        <w:pStyle w:val="Cuerpodetexto"/>
+        <w:rPr/>
+      </w:pPr>
+      <w:r>
+        <w:rPr/>
+        <w:tab/>
+        <w:tab/>
+        <w:t>| &lt;llamada_funcion&gt;</w:t>
+      </w:r>
+    </w:p>
+    <w:p>
+      <w:pPr>
+        <w:pStyle w:val="Cuerpodetexto"/>
+        <w:rPr/>
+      </w:pPr>
+      <w:r>
+        <w:rPr/>
+        <w:tab/>
+        <w:tab/>
+        <w:t>| &lt;estructura_condicional&gt;</w:t>
+      </w:r>
+    </w:p>
+    <w:p>
+      <w:pPr>
+        <w:pStyle w:val="Cuerpodetexto"/>
+        <w:rPr/>
+      </w:pPr>
+      <w:r>
+        <w:rPr/>
+      </w:r>
+    </w:p>
+    <w:p>
+      <w:pPr>
+        <w:pStyle w:val="Cuerpodetexto"/>
+        <w:rPr/>
+      </w:pPr>
+      <w:r>
+        <w:rPr/>
+        <w:t>&lt;asignacion&gt; ::= &lt;identificador&gt; "=" &lt;expresion&gt;</w:t>
+      </w:r>
+    </w:p>
+    <w:p>
+      <w:pPr>
+        <w:pStyle w:val="Cuerpodetexto"/>
+        <w:rPr/>
+      </w:pPr>
+      <w:r>
+        <w:rPr/>
+      </w:r>
+    </w:p>
+    <w:p>
+      <w:pPr>
+        <w:pStyle w:val="Cuerpodetexto"/>
+        <w:rPr/>
+      </w:pPr>
+      <w:r>
+        <w:rPr/>
+        <w:t>&lt;llamada_funcion&gt; ::= &lt;identificador&gt; "(" &lt;argumentos&gt; ")"</w:t>
+      </w:r>
+    </w:p>
+    <w:p>
+      <w:pPr>
+        <w:pStyle w:val="Cuerpodetexto"/>
+        <w:rPr/>
+      </w:pPr>
+      <w:r>
+        <w:rPr/>
+      </w:r>
+    </w:p>
+    <w:p>
+      <w:pPr>
+        <w:pStyle w:val="Cuerpodetexto"/>
+        <w:rPr/>
+      </w:pPr>
+      <w:r>
+        <w:rPr/>
+        <w:t>&lt;argumentos&gt; ::= &lt;expresion&gt;</w:t>
+      </w:r>
+    </w:p>
+    <w:p>
+      <w:pPr>
+        <w:pStyle w:val="Cuerpodetexto"/>
+        <w:rPr/>
+      </w:pPr>
+      <w:r>
+        <w:rPr/>
+        <w:tab/>
+        <w:tab/>
+        <w:t>| &lt;expresion&gt; "," &lt;argumentos&gt;</w:t>
+      </w:r>
+    </w:p>
+    <w:p>
+      <w:pPr>
+        <w:pStyle w:val="Cuerpodetexto"/>
+        <w:rPr/>
+      </w:pPr>
+      <w:r>
+        <w:rPr/>
+      </w:r>
+    </w:p>
+    <w:p>
+      <w:pPr>
+        <w:pStyle w:val="Cuerpodetexto"/>
+        <w:rPr/>
+      </w:pPr>
+      <w:r>
+        <w:rPr/>
+        <w:t>&lt;estructura_condicional&gt; ::= "if" &lt;expresion&gt; ":" &lt;bloque&gt; "else" ":" &lt;bloque&gt;</w:t>
+      </w:r>
+    </w:p>
+    <w:p>
+      <w:pPr>
+        <w:pStyle w:val="Cuerpodetexto"/>
+        <w:rPr/>
+      </w:pPr>
+      <w:r>
+        <w:rPr/>
+      </w:r>
+    </w:p>
+    <w:p>
+      <w:pPr>
+        <w:pStyle w:val="Cuerpodetexto"/>
+        <w:rPr/>
+      </w:pPr>
+      <w:r>
+        <w:rPr/>
+        <w:t>&lt;identificador&gt; ::= letra [letra | digito]*</w:t>
+      </w:r>
+    </w:p>
+    <w:p>
+      <w:pPr>
+        <w:pStyle w:val="Cuerpodetexto"/>
+        <w:rPr/>
+      </w:pPr>
+      <w:r>
+        <w:rPr/>
+      </w:r>
+    </w:p>
+    <w:p>
+      <w:pPr>
+        <w:pStyle w:val="Ttulo3"/>
+        <w:numPr>
+          <w:ilvl w:val="2"/>
+          <w:numId w:val="1"/>
+        </w:numPr>
+        <w:rPr/>
+      </w:pPr>
+      <w:r>
+        <w:rPr/>
+        <w:t>Funciones / M</w:t>
+      </w:r>
+      <w:r>
+        <w:rPr>
+          <w:rFonts w:eastAsia="Noto Sans CJK SC" w:cs="Lohit Devanagari"/>
+          <w:b/>
+          <w:bCs/>
+          <w:color w:val="auto"/>
+          <w:kern w:val="2"/>
+          <w:sz w:val="28"/>
+          <w:szCs w:val="28"/>
+          <w:lang w:val="es-GT" w:eastAsia="zh-CN" w:bidi="hi-IN"/>
+        </w:rPr>
+        <w:t>étodos</w:t>
+      </w:r>
+    </w:p>
+    <w:p>
+      <w:pPr>
+        <w:pStyle w:val="Cuerpodetexto"/>
+        <w:rPr/>
+      </w:pPr>
+      <w:r>
+        <w:rPr/>
+        <w:t>&lt;declaracion&gt; ::= "def" &lt;identificador&gt; "(" &lt;lista_parametros&gt; ")" ":" &lt;bloque&gt;</w:t>
+      </w:r>
+    </w:p>
+    <w:p>
+      <w:pPr>
+        <w:pStyle w:val="Cuerpodetexto"/>
+        <w:rPr/>
+      </w:pPr>
+      <w:r>
+        <w:rPr/>
+      </w:r>
+    </w:p>
+    <w:p>
+      <w:pPr>
+        <w:pStyle w:val="Cuerpodetexto"/>
+        <w:rPr/>
+      </w:pPr>
+      <w:r>
+        <w:rPr/>
+        <w:t>&lt;lista_parametros&gt; ::= &lt;parametro&gt;</w:t>
+      </w:r>
+    </w:p>
+    <w:p>
+      <w:pPr>
+        <w:pStyle w:val="Cuerpodetexto"/>
+        <w:rPr/>
+      </w:pPr>
+      <w:r>
+        <w:rPr/>
+        <w:tab/>
+        <w:tab/>
+        <w:tab/>
+        <w:t>| &lt;parametro&gt; "," &lt;lista_parametros&gt;</w:t>
+      </w:r>
+    </w:p>
+    <w:p>
+      <w:pPr>
+        <w:pStyle w:val="Cuerpodetexto"/>
+        <w:rPr/>
+      </w:pPr>
+      <w:r>
+        <w:rPr/>
+      </w:r>
+    </w:p>
+    <w:p>
+      <w:pPr>
+        <w:pStyle w:val="Cuerpodetexto"/>
+        <w:rPr/>
+      </w:pPr>
+      <w:r>
+        <w:rPr/>
+        <w:t>&lt;parametro&gt; ::= &lt;identificador&gt;</w:t>
+      </w:r>
+    </w:p>
+    <w:p>
+      <w:pPr>
+        <w:pStyle w:val="Cuerpodetexto"/>
+        <w:rPr/>
+      </w:pPr>
+      <w:r>
+        <w:rPr/>
+      </w:r>
+    </w:p>
+    <w:p>
+      <w:pPr>
+        <w:pStyle w:val="Cuerpodetexto"/>
+        <w:rPr/>
+      </w:pPr>
+      <w:r>
+        <w:rPr/>
+        <w:t>&lt;bloque&gt; ::= &lt;sentencia&gt;</w:t>
+      </w:r>
+    </w:p>
+    <w:p>
+      <w:pPr>
+        <w:pStyle w:val="Cuerpodetexto"/>
+        <w:rPr/>
+      </w:pPr>
+      <w:r>
+        <w:rPr/>
+        <w:tab/>
+        <w:tab/>
+        <w:t>| &lt;sentencia&gt; &lt;bloque&gt;</w:t>
+      </w:r>
+    </w:p>
+    <w:p>
+      <w:pPr>
+        <w:pStyle w:val="Cuerpodetexto"/>
+        <w:rPr/>
+      </w:pPr>
+      <w:r>
+        <w:rPr/>
+      </w:r>
+    </w:p>
+    <w:p>
+      <w:pPr>
+        <w:pStyle w:val="Cuerpodetexto"/>
+        <w:rPr/>
+      </w:pPr>
+      <w:r>
+        <w:rPr/>
+        <w:t>&lt;sentencia&gt; ::= &lt;asignacion&gt;</w:t>
+      </w:r>
+    </w:p>
+    <w:p>
+      <w:pPr>
+        <w:pStyle w:val="Cuerpodetexto"/>
+        <w:rPr/>
+      </w:pPr>
+      <w:r>
+        <w:rPr/>
+        <w:tab/>
+        <w:tab/>
+        <w:t>| &lt;llamada_funcion&gt;</w:t>
+      </w:r>
+    </w:p>
+    <w:p>
+      <w:pPr>
+        <w:pStyle w:val="Cuerpodetexto"/>
+        <w:rPr/>
+      </w:pPr>
+      <w:r>
+        <w:rPr/>
+        <w:tab/>
+        <w:tab/>
+        <w:t>| &lt;estructura_condicional&gt;</w:t>
+      </w:r>
+    </w:p>
+    <w:p>
+      <w:pPr>
+        <w:pStyle w:val="Cuerpodetexto"/>
+        <w:rPr/>
+      </w:pPr>
+      <w:r>
+        <w:rPr/>
+        <w:tab/>
+        <w:tab/>
+        <w:t>| &lt;retorno&gt;</w:t>
+      </w:r>
+    </w:p>
+    <w:p>
+      <w:pPr>
+        <w:pStyle w:val="Cuerpodetexto"/>
+        <w:rPr/>
+      </w:pPr>
+      <w:r>
+        <w:rPr/>
+      </w:r>
+    </w:p>
+    <w:p>
+      <w:pPr>
+        <w:pStyle w:val="Cuerpodetexto"/>
+        <w:rPr/>
+      </w:pPr>
+      <w:r>
+        <w:rPr/>
+        <w:t>&lt;asignacion&gt; ::= &lt;identificador&gt; "=" &lt;expresion&gt;</w:t>
+      </w:r>
+    </w:p>
+    <w:p>
+      <w:pPr>
+        <w:pStyle w:val="Cuerpodetexto"/>
+        <w:rPr/>
+      </w:pPr>
+      <w:r>
+        <w:rPr/>
+      </w:r>
+    </w:p>
+    <w:p>
+      <w:pPr>
+        <w:pStyle w:val="Cuerpodetexto"/>
+        <w:rPr/>
+      </w:pPr>
+      <w:r>
+        <w:rPr/>
+        <w:t>&lt;llamada_funcion&gt; ::= &lt;identificador&gt; "(" &lt;argumentos&gt; ")"</w:t>
+      </w:r>
+    </w:p>
+    <w:p>
+      <w:pPr>
+        <w:pStyle w:val="Cuerpodetexto"/>
+        <w:rPr/>
+      </w:pPr>
+      <w:r>
+        <w:rPr/>
+      </w:r>
+    </w:p>
+    <w:p>
+      <w:pPr>
+        <w:pStyle w:val="Cuerpodetexto"/>
+        <w:rPr/>
+      </w:pPr>
+      <w:r>
+        <w:rPr/>
+        <w:t>&lt;argumentos&gt; ::= &lt;expresion&gt;</w:t>
+      </w:r>
+    </w:p>
+    <w:p>
+      <w:pPr>
+        <w:pStyle w:val="Cuerpodetexto"/>
+        <w:rPr/>
+      </w:pPr>
+      <w:r>
+        <w:rPr/>
+        <w:tab/>
+        <w:tab/>
+        <w:t>| &lt;expresion&gt; "," &lt;argumentos&gt;</w:t>
+      </w:r>
+    </w:p>
+    <w:p>
+      <w:pPr>
+        <w:pStyle w:val="Cuerpodetexto"/>
+        <w:rPr/>
+      </w:pPr>
+      <w:r>
+        <w:rPr/>
+      </w:r>
+    </w:p>
+    <w:p>
+      <w:pPr>
+        <w:pStyle w:val="Cuerpodetexto"/>
+        <w:rPr/>
+      </w:pPr>
+      <w:r>
+        <w:rPr/>
+        <w:t>&lt;estructura_condicional&gt; ::= "if" &lt;expresion&gt; ":" &lt;bloque&gt; "else" ":" &lt;bloque&gt;</w:t>
+      </w:r>
+    </w:p>
+    <w:p>
+      <w:pPr>
+        <w:pStyle w:val="Cuerpodetexto"/>
+        <w:rPr/>
+      </w:pPr>
+      <w:r>
+        <w:rPr/>
+      </w:r>
+    </w:p>
+    <w:p>
+      <w:pPr>
+        <w:pStyle w:val="Cuerpodetexto"/>
+        <w:rPr/>
+      </w:pPr>
+      <w:r>
+        <w:rPr/>
+        <w:t>&lt;retorno&gt; ::= "return" &lt;expresion&gt;</w:t>
+      </w:r>
+    </w:p>
+    <w:p>
+      <w:pPr>
+        <w:pStyle w:val="Cuerpodetexto"/>
+        <w:rPr/>
+      </w:pPr>
+      <w:r>
+        <w:rPr/>
+      </w:r>
+    </w:p>
+    <w:p>
+      <w:pPr>
+        <w:pStyle w:val="Cuerpodetexto"/>
+        <w:rPr/>
+      </w:pPr>
+      <w:r>
+        <w:rPr/>
+        <w:t>&lt;identificador&gt; ::= letra [letra | digito]*</w:t>
+      </w:r>
+    </w:p>
+    <w:p>
+      <w:pPr>
+        <w:pStyle w:val="Cuerpodetexto"/>
+        <w:spacing w:lineRule="auto" w:line="276" w:before="0" w:after="140"/>
+        <w:rPr/>
+      </w:pPr>
+      <w:r>
+        <w:rPr/>
+      </w:r>
     </w:p>
     <w:sectPr>
       <w:type w:val="nextPage"/>
@@ -5999,7 +7594,7 @@
     <w:pPr>
       <w:widowControl/>
       <w:suppressAutoHyphens w:val="true"/>
-      <w:overflowPunct w:val="true"/>
+      <w:overflowPunct w:val="false"/>
       <w:bidi w:val="0"/>
       <w:spacing w:before="0" w:after="0"/>
       <w:jc w:val="left"/>
@@ -6183,7 +7778,7 @@
     <w:pPr>
       <w:widowControl/>
       <w:suppressAutoHyphens w:val="false"/>
-      <w:overflowPunct w:val="true"/>
+      <w:overflowPunct w:val="false"/>
       <w:bidi w:val="0"/>
       <w:spacing w:before="0" w:after="0"/>
       <w:jc w:val="left"/>

</xml_diff>